<commit_message>
Task System Change and Add VoiceActions
</commit_message>
<xml_diff>
--- a/SlivaGameMaterials/Сценарий.docx
+++ b/SlivaGameMaterials/Сценарий.docx
@@ -413,106 +413,319 @@
         <w:rPr>
           <w:sz w:val="30"/>
           <w:szCs w:val="30"/>
+        </w:rPr>
+        <w:t>,</w:t>
+      </w:r>
+      <w:r>
+        <w:rPr>
+          <w:sz w:val="30"/>
+          <w:szCs w:val="30"/>
+        </w:rPr>
+        <w:t xml:space="preserve"> заебал.</w:t>
+      </w:r>
+    </w:p>
+    <w:p>
+      <w:pPr>
+        <w:ind w:left="705"/>
+        <w:rPr>
+          <w:sz w:val="30"/>
+          <w:szCs w:val="30"/>
+        </w:rPr>
+      </w:pPr>
+      <w:r>
+        <w:rPr>
+          <w:sz w:val="30"/>
+          <w:szCs w:val="30"/>
+        </w:rPr>
+        <w:t>Стражник: *Усмехнулся*</w:t>
+      </w:r>
+      <w:r>
+        <w:rPr>
+          <w:sz w:val="30"/>
+          <w:szCs w:val="30"/>
+        </w:rPr>
+        <w:t>,</w:t>
+      </w:r>
+      <w:r>
+        <w:rPr>
+          <w:sz w:val="30"/>
+          <w:szCs w:val="30"/>
+        </w:rPr>
+        <w:t xml:space="preserve"> какие деньги</w:t>
+      </w:r>
+      <w:r>
+        <w:rPr>
+          <w:sz w:val="30"/>
+          <w:szCs w:val="30"/>
+        </w:rPr>
+        <w:t>,</w:t>
+      </w:r>
+      <w:r>
+        <w:rPr>
+          <w:sz w:val="30"/>
+          <w:szCs w:val="30"/>
+        </w:rPr>
+        <w:t xml:space="preserve"> тебе могу дать только по твоей морде.</w:t>
+      </w:r>
+    </w:p>
+    <w:p>
+      <w:pPr>
+        <w:ind w:left="705"/>
+        <w:rPr>
+          <w:sz w:val="30"/>
+          <w:szCs w:val="30"/>
+        </w:rPr>
+      </w:pPr>
+    </w:p>
+    <w:p>
+      <w:pPr>
+        <w:ind w:left="705"/>
+        <w:rPr>
+          <w:sz w:val="30"/>
+          <w:szCs w:val="30"/>
+        </w:rPr>
+      </w:pPr>
+      <w:r>
+        <w:rPr>
+          <w:sz w:val="30"/>
+          <w:szCs w:val="30"/>
+        </w:rPr>
+        <w:t>Слива</w:t>
+      </w:r>
+      <w:r>
+        <w:rPr>
+          <w:sz w:val="30"/>
+          <w:szCs w:val="30"/>
+        </w:rPr>
+        <w:t xml:space="preserve">: Маме своей по морде дай.  </w:t>
+      </w:r>
+      <w:r>
+        <w:rPr>
+          <w:sz w:val="30"/>
+          <w:szCs w:val="30"/>
+        </w:rPr>
+        <w:t xml:space="preserve">| </w:t>
+      </w:r>
+      <w:r>
+        <w:rPr>
+          <w:sz w:val="30"/>
+          <w:szCs w:val="30"/>
+        </w:rPr>
+        <w:t>Заебал.</w:t>
+      </w:r>
+    </w:p>
+    <w:p>
+      <w:pPr>
+        <w:ind w:left="705"/>
+        <w:rPr>
+          <w:sz w:val="30"/>
+          <w:szCs w:val="30"/>
+        </w:rPr>
+      </w:pPr>
+      <w:r>
+        <w:rPr>
+          <w:sz w:val="30"/>
+          <w:szCs w:val="30"/>
+        </w:rPr>
+        <w:t>---</w:t>
+      </w:r>
+    </w:p>
+    <w:p>
+      <w:pPr>
+        <w:ind w:left="705"/>
+        <w:rPr>
+          <w:sz w:val="30"/>
+          <w:szCs w:val="30"/>
+        </w:rPr>
+      </w:pPr>
+      <w:r>
+        <w:rPr>
+          <w:sz w:val="30"/>
+          <w:szCs w:val="30"/>
+        </w:rPr>
+        <w:t>Выбор: Маме своей по морде дай</w:t>
+      </w:r>
+      <w:r>
+        <w:rPr>
+          <w:sz w:val="30"/>
+          <w:szCs w:val="30"/>
+        </w:rPr>
+        <w:t>.</w:t>
+      </w:r>
+    </w:p>
+    <w:p>
+      <w:pPr>
+        <w:ind w:left="705"/>
+        <w:rPr>
+          <w:sz w:val="30"/>
+          <w:szCs w:val="30"/>
+        </w:rPr>
+      </w:pPr>
+      <w:r>
+        <w:rPr>
+          <w:sz w:val="30"/>
+          <w:szCs w:val="30"/>
+        </w:rPr>
+        <w:t>Слива: Маме своей по морде дай.</w:t>
+      </w:r>
+    </w:p>
+    <w:p>
+      <w:pPr>
+        <w:ind w:left="705"/>
+        <w:rPr>
+          <w:sz w:val="30"/>
+          <w:szCs w:val="30"/>
+        </w:rPr>
+      </w:pPr>
+      <w:r>
+        <w:rPr>
+          <w:sz w:val="30"/>
+          <w:szCs w:val="30"/>
+        </w:rPr>
+        <w:t>Стражник</w:t>
+      </w:r>
+      <w:proofErr w:type="gramStart"/>
+      <w:r>
+        <w:rPr>
+          <w:sz w:val="30"/>
+          <w:szCs w:val="30"/>
+        </w:rPr>
+        <w:t>: За</w:t>
+      </w:r>
+      <w:proofErr w:type="gramEnd"/>
+      <w:r>
+        <w:rPr>
+          <w:sz w:val="30"/>
+          <w:szCs w:val="30"/>
+        </w:rPr>
+        <w:t xml:space="preserve"> маму ты ответишь!</w:t>
+      </w:r>
+      <w:r>
+        <w:rPr>
+          <w:sz w:val="30"/>
+          <w:szCs w:val="30"/>
+        </w:rPr>
+        <w:br/>
+      </w:r>
+    </w:p>
+    <w:p>
+      <w:pPr>
+        <w:ind w:left="705"/>
+        <w:rPr>
+          <w:sz w:val="30"/>
+          <w:szCs w:val="30"/>
+        </w:rPr>
+      </w:pPr>
+      <w:r>
+        <w:rPr>
+          <w:sz w:val="30"/>
+          <w:szCs w:val="30"/>
+        </w:rPr>
+        <w:t>(Затемнение экрана)</w:t>
+      </w:r>
+      <w:r>
+        <w:rPr>
+          <w:sz w:val="30"/>
+          <w:szCs w:val="30"/>
+        </w:rPr>
+        <w:br/>
+        <w:t>(</w:t>
+      </w:r>
+      <w:r>
+        <w:rPr>
+          <w:sz w:val="30"/>
+          <w:szCs w:val="30"/>
+        </w:rPr>
+        <w:t>Звук меча</w:t>
+      </w:r>
+      <w:r>
+        <w:rPr>
+          <w:sz w:val="30"/>
+          <w:szCs w:val="30"/>
+        </w:rPr>
+        <w:t>,</w:t>
+      </w:r>
+      <w:r>
+        <w:rPr>
+          <w:sz w:val="30"/>
+          <w:szCs w:val="30"/>
+        </w:rPr>
+        <w:t xml:space="preserve"> прознающего Сливу</w:t>
+      </w:r>
+      <w:r>
+        <w:rPr>
+          <w:sz w:val="30"/>
+          <w:szCs w:val="30"/>
+        </w:rPr>
+        <w:t>)</w:t>
+      </w:r>
+    </w:p>
+    <w:p>
+      <w:pPr>
+        <w:ind w:left="705"/>
+        <w:rPr>
+          <w:sz w:val="30"/>
+          <w:szCs w:val="30"/>
+        </w:rPr>
+      </w:pPr>
+      <w:r>
+        <w:rPr>
+          <w:sz w:val="30"/>
+          <w:szCs w:val="30"/>
+        </w:rPr>
+        <w:t xml:space="preserve">(Слива орет) </w:t>
+      </w:r>
+    </w:p>
+    <w:p>
+      <w:pPr>
+        <w:ind w:left="705"/>
+        <w:rPr>
+          <w:sz w:val="30"/>
+          <w:szCs w:val="30"/>
+        </w:rPr>
+      </w:pPr>
+      <w:r>
+        <w:rPr>
+          <w:sz w:val="30"/>
+          <w:szCs w:val="30"/>
+        </w:rPr>
+        <w:t>Заставка: Конец</w:t>
+      </w:r>
+      <w:r>
+        <w:rPr>
+          <w:sz w:val="30"/>
+          <w:szCs w:val="30"/>
+        </w:rPr>
+        <w:t>,</w:t>
+      </w:r>
+      <w:r>
+        <w:rPr>
+          <w:sz w:val="30"/>
+          <w:szCs w:val="30"/>
+        </w:rPr>
+        <w:t xml:space="preserve"> Слива умер. (</w:t>
+      </w:r>
+      <w:r>
+        <w:rPr>
+          <w:sz w:val="30"/>
+          <w:szCs w:val="30"/>
           <w:lang w:val="en-US"/>
         </w:rPr>
-        <w:t>,</w:t>
-      </w:r>
-      <w:r>
-        <w:rPr>
-          <w:sz w:val="30"/>
-          <w:szCs w:val="30"/>
-        </w:rPr>
-        <w:t xml:space="preserve"> заебал.</w:t>
-      </w:r>
-    </w:p>
-    <w:p>
-      <w:pPr>
-        <w:ind w:left="705"/>
-        <w:rPr>
-          <w:sz w:val="30"/>
-          <w:szCs w:val="30"/>
-        </w:rPr>
-      </w:pPr>
-      <w:r>
-        <w:rPr>
-          <w:sz w:val="30"/>
-          <w:szCs w:val="30"/>
-        </w:rPr>
-        <w:t>Стражник: *Усмехнулся*</w:t>
-      </w:r>
-      <w:r>
-        <w:rPr>
-          <w:sz w:val="30"/>
-          <w:szCs w:val="30"/>
-        </w:rPr>
-        <w:t>,</w:t>
-      </w:r>
-      <w:r>
-        <w:rPr>
-          <w:sz w:val="30"/>
-          <w:szCs w:val="30"/>
-        </w:rPr>
-        <w:t xml:space="preserve"> какие деньги</w:t>
-      </w:r>
-      <w:r>
-        <w:rPr>
-          <w:sz w:val="30"/>
-          <w:szCs w:val="30"/>
-        </w:rPr>
-        <w:t>,</w:t>
-      </w:r>
-      <w:r>
-        <w:rPr>
-          <w:sz w:val="30"/>
-          <w:szCs w:val="30"/>
-        </w:rPr>
-        <w:t xml:space="preserve"> тебе могу дать только по твоей морде.</w:t>
-      </w:r>
-    </w:p>
-    <w:p>
-      <w:pPr>
-        <w:ind w:left="705"/>
-        <w:rPr>
-          <w:sz w:val="30"/>
-          <w:szCs w:val="30"/>
-        </w:rPr>
-      </w:pPr>
-    </w:p>
-    <w:p>
-      <w:pPr>
-        <w:ind w:left="705"/>
-        <w:rPr>
-          <w:sz w:val="30"/>
-          <w:szCs w:val="30"/>
-        </w:rPr>
-      </w:pPr>
-      <w:r>
-        <w:rPr>
-          <w:sz w:val="30"/>
-          <w:szCs w:val="30"/>
-        </w:rPr>
-        <w:t>Слива</w:t>
-      </w:r>
-      <w:r>
-        <w:rPr>
-          <w:sz w:val="30"/>
-          <w:szCs w:val="30"/>
-        </w:rPr>
-        <w:t xml:space="preserve">: Маме своей по морде дай.  </w:t>
-      </w:r>
-      <w:r>
-        <w:rPr>
-          <w:sz w:val="30"/>
-          <w:szCs w:val="30"/>
-        </w:rPr>
-        <w:t xml:space="preserve">| </w:t>
-      </w:r>
-      <w:r>
-        <w:rPr>
-          <w:sz w:val="30"/>
-          <w:szCs w:val="30"/>
-        </w:rPr>
-        <w:t>Заебал.</w:t>
+        <w:t>Restart</w:t>
+      </w:r>
+      <w:r>
+        <w:rPr>
+          <w:sz w:val="30"/>
+          <w:szCs w:val="30"/>
+        </w:rPr>
+        <w:t>)</w:t>
+      </w:r>
+      <w:r>
+        <w:rPr>
+          <w:sz w:val="30"/>
+          <w:szCs w:val="30"/>
+        </w:rPr>
+        <w:t>.</w:t>
       </w:r>
     </w:p>
     <w:p>
@@ -544,7 +757,7 @@
           <w:sz w:val="30"/>
           <w:szCs w:val="30"/>
         </w:rPr>
-        <w:t>Выбор: Маме своей по морде дай</w:t>
+        <w:t>Выбор: Заебал</w:t>
       </w:r>
       <w:r>
         <w:rPr>
@@ -567,23 +780,369 @@
           <w:sz w:val="30"/>
           <w:szCs w:val="30"/>
         </w:rPr>
-        <w:t>Слива: Маме своей по морде дай.</w:t>
-      </w:r>
-    </w:p>
-    <w:p>
-      <w:pPr>
-        <w:ind w:left="705"/>
-        <w:rPr>
-          <w:sz w:val="30"/>
-          <w:szCs w:val="30"/>
-        </w:rPr>
-      </w:pPr>
-      <w:r>
-        <w:rPr>
-          <w:sz w:val="30"/>
-          <w:szCs w:val="30"/>
-        </w:rPr>
-        <w:t>Стражник</w:t>
+        <w:t>Слива: Заебал.</w:t>
+      </w:r>
+    </w:p>
+    <w:p>
+      <w:pPr>
+        <w:ind w:left="705"/>
+        <w:rPr>
+          <w:sz w:val="30"/>
+          <w:szCs w:val="30"/>
+        </w:rPr>
+      </w:pPr>
+      <w:r>
+        <w:rPr>
+          <w:sz w:val="30"/>
+          <w:szCs w:val="30"/>
+        </w:rPr>
+        <w:t>Стражник: Молчи.</w:t>
+      </w:r>
+    </w:p>
+    <w:p>
+      <w:pPr>
+        <w:ind w:left="705"/>
+        <w:rPr>
+          <w:sz w:val="30"/>
+          <w:szCs w:val="30"/>
+        </w:rPr>
+      </w:pPr>
+      <w:r>
+        <w:rPr>
+          <w:sz w:val="30"/>
+          <w:szCs w:val="30"/>
+        </w:rPr>
+        <w:t>(Конец диалога</w:t>
+      </w:r>
+      <w:r>
+        <w:rPr>
+          <w:sz w:val="30"/>
+          <w:szCs w:val="30"/>
+        </w:rPr>
+        <w:t>,</w:t>
+      </w:r>
+      <w:r>
+        <w:rPr>
+          <w:sz w:val="30"/>
+          <w:szCs w:val="30"/>
+        </w:rPr>
+        <w:t xml:space="preserve"> больше разговаривать со Стражником нельзя).</w:t>
+      </w:r>
+    </w:p>
+    <w:p>
+      <w:pPr>
+        <w:ind w:left="705"/>
+        <w:rPr>
+          <w:sz w:val="30"/>
+          <w:szCs w:val="30"/>
+        </w:rPr>
+      </w:pPr>
+      <w:r>
+        <w:rPr>
+          <w:sz w:val="30"/>
+          <w:szCs w:val="30"/>
+        </w:rPr>
+        <w:t>---</w:t>
+      </w:r>
+    </w:p>
+    <w:p>
+      <w:pPr>
+        <w:ind w:left="705"/>
+        <w:rPr>
+          <w:sz w:val="30"/>
+          <w:szCs w:val="30"/>
+        </w:rPr>
+      </w:pPr>
+    </w:p>
+    <w:p>
+      <w:pPr>
+        <w:ind w:left="705"/>
+        <w:rPr>
+          <w:sz w:val="30"/>
+          <w:szCs w:val="30"/>
+        </w:rPr>
+      </w:pPr>
+      <w:r>
+        <w:rPr>
+          <w:sz w:val="30"/>
+          <w:szCs w:val="30"/>
+        </w:rPr>
+        <w:t>___</w:t>
+      </w:r>
+    </w:p>
+    <w:p>
+      <w:pPr>
+        <w:ind w:left="705"/>
+        <w:rPr>
+          <w:sz w:val="30"/>
+          <w:szCs w:val="30"/>
+        </w:rPr>
+      </w:pPr>
+      <w:r>
+        <w:rPr>
+          <w:sz w:val="30"/>
+          <w:szCs w:val="30"/>
+        </w:rPr>
+        <w:t>Слива сбегает и начинается кат-сцена побега</w:t>
+      </w:r>
+      <w:r>
+        <w:rPr>
+          <w:sz w:val="30"/>
+          <w:szCs w:val="30"/>
+        </w:rPr>
+        <w:t>.</w:t>
+      </w:r>
+      <w:r>
+        <w:rPr>
+          <w:sz w:val="30"/>
+          <w:szCs w:val="30"/>
+        </w:rPr>
+        <w:t xml:space="preserve"> </w:t>
+      </w:r>
+      <w:r>
+        <w:rPr>
+          <w:sz w:val="30"/>
+          <w:szCs w:val="30"/>
+        </w:rPr>
+        <w:t>Р</w:t>
+      </w:r>
+      <w:r>
+        <w:rPr>
+          <w:sz w:val="30"/>
+          <w:szCs w:val="30"/>
+        </w:rPr>
+        <w:t>азломанная стена</w:t>
+      </w:r>
+      <w:r>
+        <w:rPr>
+          <w:sz w:val="30"/>
+          <w:szCs w:val="30"/>
+        </w:rPr>
+        <w:t>,</w:t>
+      </w:r>
+      <w:r>
+        <w:rPr>
+          <w:sz w:val="30"/>
+          <w:szCs w:val="30"/>
+        </w:rPr>
+        <w:t xml:space="preserve"> Слива вылезает из </w:t>
+      </w:r>
+      <w:r>
+        <w:rPr>
+          <w:sz w:val="30"/>
+          <w:szCs w:val="30"/>
+        </w:rPr>
+        <w:t>дыры</w:t>
+      </w:r>
+      <w:r>
+        <w:rPr>
+          <w:sz w:val="30"/>
+          <w:szCs w:val="30"/>
+        </w:rPr>
+        <w:t xml:space="preserve"> и бежит по дороге вперед. Кричат лучники</w:t>
+      </w:r>
+      <w:r>
+        <w:rPr>
+          <w:sz w:val="30"/>
+          <w:szCs w:val="30"/>
+        </w:rPr>
+        <w:t>,</w:t>
+      </w:r>
+      <w:r>
+        <w:rPr>
+          <w:sz w:val="30"/>
+          <w:szCs w:val="30"/>
+        </w:rPr>
+        <w:t xml:space="preserve"> стреляют</w:t>
+      </w:r>
+      <w:r>
+        <w:rPr>
+          <w:sz w:val="30"/>
+          <w:szCs w:val="30"/>
+        </w:rPr>
+        <w:t>,</w:t>
+      </w:r>
+      <w:r>
+        <w:rPr>
+          <w:sz w:val="30"/>
+          <w:szCs w:val="30"/>
+        </w:rPr>
+        <w:t xml:space="preserve"> Слива продолжает бежать. В него попадает стрела. </w:t>
+      </w:r>
+      <w:r>
+        <w:rPr>
+          <w:sz w:val="30"/>
+          <w:szCs w:val="30"/>
+        </w:rPr>
+        <w:t>Эффект моргания и размытия</w:t>
+      </w:r>
+      <w:r>
+        <w:rPr>
+          <w:sz w:val="30"/>
+          <w:szCs w:val="30"/>
+        </w:rPr>
+        <w:t>,</w:t>
+      </w:r>
+      <w:r>
+        <w:rPr>
+          <w:sz w:val="30"/>
+          <w:szCs w:val="30"/>
+        </w:rPr>
+        <w:t xml:space="preserve"> Сливу тащат по земле и что-то говорят</w:t>
+      </w:r>
+      <w:r>
+        <w:rPr>
+          <w:sz w:val="30"/>
+          <w:szCs w:val="30"/>
+        </w:rPr>
+        <w:t xml:space="preserve">. </w:t>
+      </w:r>
+      <w:r>
+        <w:rPr>
+          <w:sz w:val="30"/>
+          <w:szCs w:val="30"/>
+        </w:rPr>
+        <w:t>Слива закрывает глаза. Темный экран. Слива открывает глаза и понимает</w:t>
+      </w:r>
+      <w:r>
+        <w:rPr>
+          <w:sz w:val="30"/>
+          <w:szCs w:val="30"/>
+        </w:rPr>
+        <w:t>,</w:t>
+      </w:r>
+      <w:r>
+        <w:rPr>
+          <w:sz w:val="30"/>
+          <w:szCs w:val="30"/>
+        </w:rPr>
+        <w:t xml:space="preserve"> что ему предстоит казнь</w:t>
+      </w:r>
+      <w:r>
+        <w:rPr>
+          <w:sz w:val="30"/>
+          <w:szCs w:val="30"/>
+        </w:rPr>
+        <w:t>. Он</w:t>
+      </w:r>
+      <w:r>
+        <w:rPr>
+          <w:sz w:val="30"/>
+          <w:szCs w:val="30"/>
+        </w:rPr>
+        <w:t xml:space="preserve"> кричит – </w:t>
+      </w:r>
+      <w:r>
+        <w:rPr>
+          <w:sz w:val="30"/>
+          <w:szCs w:val="30"/>
+        </w:rPr>
+        <w:t>“</w:t>
+      </w:r>
+      <w:r>
+        <w:rPr>
+          <w:sz w:val="30"/>
+          <w:szCs w:val="30"/>
+        </w:rPr>
+        <w:t>Вы дауны? Отпустите.</w:t>
+      </w:r>
+      <w:r>
+        <w:rPr>
+          <w:sz w:val="30"/>
+          <w:szCs w:val="30"/>
+        </w:rPr>
+        <w:t>”</w:t>
+      </w:r>
+      <w:r>
+        <w:rPr>
+          <w:sz w:val="30"/>
+          <w:szCs w:val="30"/>
+        </w:rPr>
+        <w:t>. Подходит Палач и говорит</w:t>
+      </w:r>
+      <w:r>
+        <w:rPr>
+          <w:sz w:val="30"/>
+          <w:szCs w:val="30"/>
+        </w:rPr>
+        <w:t>,</w:t>
+      </w:r>
+      <w:r>
+        <w:rPr>
+          <w:sz w:val="30"/>
+          <w:szCs w:val="30"/>
+        </w:rPr>
+        <w:t xml:space="preserve"> что за побег из тюрьмы полагается казнь. Палач замахивается топором и тут</w:t>
+      </w:r>
+      <w:r>
+        <w:rPr>
+          <w:sz w:val="30"/>
+          <w:szCs w:val="30"/>
+        </w:rPr>
+        <w:t>,</w:t>
+      </w:r>
+      <w:r>
+        <w:rPr>
+          <w:sz w:val="30"/>
+          <w:szCs w:val="30"/>
+        </w:rPr>
+        <w:t xml:space="preserve"> внезапно</w:t>
+      </w:r>
+      <w:r>
+        <w:rPr>
+          <w:sz w:val="30"/>
+          <w:szCs w:val="30"/>
+        </w:rPr>
+        <w:t>,</w:t>
+      </w:r>
+      <w:r>
+        <w:rPr>
+          <w:sz w:val="30"/>
+          <w:szCs w:val="30"/>
+        </w:rPr>
+        <w:t xml:space="preserve"> начинается набег</w:t>
+      </w:r>
+      <w:r>
+        <w:rPr>
+          <w:sz w:val="30"/>
+          <w:szCs w:val="30"/>
+        </w:rPr>
+        <w:t xml:space="preserve"> </w:t>
+      </w:r>
+      <w:r>
+        <w:rPr>
+          <w:sz w:val="30"/>
+          <w:szCs w:val="30"/>
+        </w:rPr>
+        <w:t>варваров</w:t>
+      </w:r>
+      <w:r>
+        <w:rPr>
+          <w:sz w:val="30"/>
+          <w:szCs w:val="30"/>
+        </w:rPr>
+        <w:t xml:space="preserve"> на королевство</w:t>
+      </w:r>
+      <w:r>
+        <w:rPr>
+          <w:sz w:val="30"/>
+          <w:szCs w:val="30"/>
+        </w:rPr>
+        <w:t>,</w:t>
+      </w:r>
+      <w:r>
+        <w:rPr>
+          <w:sz w:val="30"/>
+          <w:szCs w:val="30"/>
+        </w:rPr>
+        <w:t xml:space="preserve"> в палача стреляют</w:t>
+      </w:r>
+      <w:r>
+        <w:rPr>
+          <w:sz w:val="30"/>
+          <w:szCs w:val="30"/>
+        </w:rPr>
+        <w:t xml:space="preserve"> </w:t>
       </w:r>
       <w:proofErr w:type="gramStart"/>
       <w:r>
@@ -591,7 +1150,7 @@
           <w:sz w:val="30"/>
           <w:szCs w:val="30"/>
         </w:rPr>
-        <w:t>: За</w:t>
+        <w:t>из лука</w:t>
       </w:r>
       <w:proofErr w:type="gramEnd"/>
       <w:r>
@@ -599,285 +1158,46 @@
           <w:sz w:val="30"/>
           <w:szCs w:val="30"/>
         </w:rPr>
-        <w:t xml:space="preserve"> маму ты ответишь!</w:t>
-      </w:r>
-      <w:r>
-        <w:rPr>
-          <w:sz w:val="30"/>
-          <w:szCs w:val="30"/>
-        </w:rPr>
-        <w:br/>
-      </w:r>
-    </w:p>
-    <w:p>
-      <w:pPr>
-        <w:ind w:left="705"/>
-        <w:rPr>
-          <w:sz w:val="30"/>
-          <w:szCs w:val="30"/>
-        </w:rPr>
-      </w:pPr>
-      <w:r>
-        <w:rPr>
-          <w:sz w:val="30"/>
-          <w:szCs w:val="30"/>
-        </w:rPr>
-        <w:t>(Затемнение экрана)</w:t>
-      </w:r>
-      <w:r>
-        <w:rPr>
-          <w:sz w:val="30"/>
-          <w:szCs w:val="30"/>
-        </w:rPr>
-        <w:br/>
-        <w:t>(Звуки ударов)</w:t>
-      </w:r>
-    </w:p>
-    <w:p>
-      <w:pPr>
-        <w:ind w:left="705"/>
-        <w:rPr>
-          <w:sz w:val="30"/>
-          <w:szCs w:val="30"/>
-        </w:rPr>
-      </w:pPr>
-      <w:r>
-        <w:rPr>
-          <w:sz w:val="30"/>
-          <w:szCs w:val="30"/>
-        </w:rPr>
-        <w:t xml:space="preserve">(Слива орет) </w:t>
-      </w:r>
-    </w:p>
-    <w:p>
-      <w:pPr>
-        <w:ind w:left="705"/>
-        <w:rPr>
-          <w:sz w:val="30"/>
-          <w:szCs w:val="30"/>
-        </w:rPr>
-      </w:pPr>
-      <w:r>
-        <w:rPr>
-          <w:sz w:val="30"/>
-          <w:szCs w:val="30"/>
-        </w:rPr>
-        <w:t>Заставка: Конец</w:t>
-      </w:r>
-      <w:r>
-        <w:rPr>
-          <w:sz w:val="30"/>
-          <w:szCs w:val="30"/>
-        </w:rPr>
-        <w:t>,</w:t>
-      </w:r>
-      <w:r>
-        <w:rPr>
-          <w:sz w:val="30"/>
-          <w:szCs w:val="30"/>
-        </w:rPr>
-        <w:t xml:space="preserve"> Слива умер. (</w:t>
-      </w:r>
-      <w:r>
-        <w:rPr>
-          <w:sz w:val="30"/>
-          <w:szCs w:val="30"/>
-          <w:lang w:val="en-US"/>
-        </w:rPr>
-        <w:t>Restart)</w:t>
-      </w:r>
-      <w:r>
-        <w:rPr>
-          <w:sz w:val="30"/>
-          <w:szCs w:val="30"/>
-        </w:rPr>
-        <w:t>.</w:t>
-      </w:r>
-    </w:p>
-    <w:p>
-      <w:pPr>
-        <w:ind w:left="705"/>
-        <w:rPr>
-          <w:sz w:val="30"/>
-          <w:szCs w:val="30"/>
-        </w:rPr>
-      </w:pPr>
-      <w:r>
-        <w:rPr>
-          <w:sz w:val="30"/>
-          <w:szCs w:val="30"/>
-        </w:rPr>
-        <w:t>---</w:t>
-      </w:r>
-    </w:p>
-    <w:p>
-      <w:pPr>
-        <w:ind w:left="705"/>
-        <w:rPr>
-          <w:sz w:val="30"/>
-          <w:szCs w:val="30"/>
-        </w:rPr>
-      </w:pPr>
-      <w:r>
-        <w:rPr>
-          <w:sz w:val="30"/>
-          <w:szCs w:val="30"/>
-        </w:rPr>
-        <w:t>Выбор:</w:t>
-      </w:r>
-      <w:r>
-        <w:rPr>
-          <w:sz w:val="30"/>
-          <w:szCs w:val="30"/>
-        </w:rPr>
-        <w:t xml:space="preserve"> Заебал</w:t>
-      </w:r>
-      <w:r>
-        <w:rPr>
-          <w:sz w:val="30"/>
-          <w:szCs w:val="30"/>
-        </w:rPr>
-        <w:t>.</w:t>
-      </w:r>
-    </w:p>
-    <w:p>
-      <w:pPr>
-        <w:ind w:left="705"/>
-        <w:rPr>
-          <w:sz w:val="30"/>
-          <w:szCs w:val="30"/>
-        </w:rPr>
-      </w:pPr>
-      <w:r>
-        <w:rPr>
-          <w:sz w:val="30"/>
-          <w:szCs w:val="30"/>
-        </w:rPr>
-        <w:t xml:space="preserve">Слива: </w:t>
-      </w:r>
-      <w:r>
-        <w:rPr>
-          <w:sz w:val="30"/>
-          <w:szCs w:val="30"/>
-        </w:rPr>
-        <w:t>Заебал.</w:t>
-      </w:r>
-    </w:p>
-    <w:p>
-      <w:pPr>
-        <w:ind w:left="705"/>
-        <w:rPr>
-          <w:sz w:val="30"/>
-          <w:szCs w:val="30"/>
-        </w:rPr>
-      </w:pPr>
-      <w:r>
-        <w:rPr>
-          <w:sz w:val="30"/>
-          <w:szCs w:val="30"/>
-        </w:rPr>
-        <w:t xml:space="preserve">Стражник: </w:t>
-      </w:r>
-      <w:r>
-        <w:rPr>
-          <w:sz w:val="30"/>
-          <w:szCs w:val="30"/>
-        </w:rPr>
-        <w:t>Молчи.</w:t>
-      </w:r>
-    </w:p>
-    <w:p>
-      <w:pPr>
-        <w:ind w:left="705"/>
-        <w:rPr>
-          <w:sz w:val="30"/>
-          <w:szCs w:val="30"/>
-        </w:rPr>
-      </w:pPr>
-      <w:r>
-        <w:rPr>
-          <w:sz w:val="30"/>
-          <w:szCs w:val="30"/>
-        </w:rPr>
-        <w:t>(Конец диалога</w:t>
-      </w:r>
-      <w:r>
-        <w:rPr>
-          <w:sz w:val="30"/>
-          <w:szCs w:val="30"/>
-        </w:rPr>
-        <w:t>,</w:t>
-      </w:r>
-      <w:r>
-        <w:rPr>
-          <w:sz w:val="30"/>
-          <w:szCs w:val="30"/>
-        </w:rPr>
-        <w:t xml:space="preserve"> больше разговаривать со Стражником нельзя).</w:t>
-      </w:r>
-    </w:p>
-    <w:p>
-      <w:pPr>
-        <w:ind w:left="705"/>
-        <w:rPr>
-          <w:sz w:val="30"/>
-          <w:szCs w:val="30"/>
-        </w:rPr>
-      </w:pPr>
-      <w:r>
-        <w:rPr>
-          <w:sz w:val="30"/>
-          <w:szCs w:val="30"/>
-        </w:rPr>
-        <w:t>---</w:t>
-      </w:r>
-    </w:p>
-    <w:p>
-      <w:pPr>
-        <w:ind w:left="705"/>
-        <w:rPr>
-          <w:sz w:val="30"/>
-          <w:szCs w:val="30"/>
-        </w:rPr>
-      </w:pPr>
-    </w:p>
-    <w:p>
-      <w:pPr>
-        <w:ind w:left="705"/>
-        <w:rPr>
-          <w:sz w:val="30"/>
-          <w:szCs w:val="30"/>
-        </w:rPr>
-      </w:pPr>
-      <w:r>
-        <w:rPr>
-          <w:sz w:val="30"/>
-          <w:szCs w:val="30"/>
-        </w:rPr>
-        <w:t>___</w:t>
-      </w:r>
-    </w:p>
-    <w:p>
-      <w:pPr>
-        <w:ind w:left="705"/>
-        <w:rPr>
-          <w:sz w:val="30"/>
-          <w:szCs w:val="30"/>
-        </w:rPr>
-      </w:pPr>
-      <w:r>
-        <w:rPr>
-          <w:sz w:val="30"/>
-          <w:szCs w:val="30"/>
-        </w:rPr>
-        <w:t>Слива сбегает и начинается кат-сцена побега</w:t>
-      </w:r>
-      <w:r>
-        <w:rPr>
-          <w:sz w:val="30"/>
-          <w:szCs w:val="30"/>
-        </w:rPr>
-        <w:t>.</w:t>
+        <w:t xml:space="preserve"> и он падает замертво. </w:t>
+      </w:r>
+      <w:r>
+        <w:rPr>
+          <w:sz w:val="30"/>
+          <w:szCs w:val="30"/>
+        </w:rPr>
+        <w:t xml:space="preserve">Топор падает рядом с головой главного героя. </w:t>
+      </w:r>
+      <w:r>
+        <w:rPr>
+          <w:sz w:val="30"/>
+          <w:szCs w:val="30"/>
+        </w:rPr>
+        <w:t xml:space="preserve">Связанного Сливу освобождает один из армии нападающих и велит Сливе бежать за ним. *Затемнение экрана*. </w:t>
+      </w:r>
+    </w:p>
+    <w:p>
+      <w:pPr>
+        <w:ind w:left="705"/>
+        <w:rPr>
+          <w:sz w:val="30"/>
+          <w:szCs w:val="30"/>
+        </w:rPr>
+      </w:pPr>
+    </w:p>
+    <w:p>
+      <w:pPr>
+        <w:ind w:left="705"/>
+        <w:rPr>
+          <w:sz w:val="30"/>
+          <w:szCs w:val="30"/>
+        </w:rPr>
+      </w:pPr>
+      <w:r>
+        <w:rPr>
+          <w:sz w:val="30"/>
+          <w:szCs w:val="30"/>
+        </w:rPr>
+        <w:t>Сливу ведут к</w:t>
       </w:r>
       <w:r>
         <w:rPr>
@@ -891,320 +1211,12 @@
           <w:sz w:val="30"/>
           <w:szCs w:val="30"/>
         </w:rPr>
-        <w:t>Р</w:t>
-      </w:r>
-      <w:r>
-        <w:rPr>
-          <w:sz w:val="30"/>
-          <w:szCs w:val="30"/>
-        </w:rPr>
-        <w:t>азломанная стена</w:t>
-      </w:r>
-      <w:r>
-        <w:rPr>
-          <w:sz w:val="30"/>
-          <w:szCs w:val="30"/>
-        </w:rPr>
-        <w:t>,</w:t>
-      </w:r>
-      <w:r>
-        <w:rPr>
-          <w:sz w:val="30"/>
-          <w:szCs w:val="30"/>
-        </w:rPr>
-        <w:t xml:space="preserve"> Слива вылезает из </w:t>
-      </w:r>
-      <w:r>
-        <w:rPr>
-          <w:sz w:val="30"/>
-          <w:szCs w:val="30"/>
-        </w:rPr>
-        <w:t>дыры</w:t>
-      </w:r>
-      <w:r>
-        <w:rPr>
-          <w:sz w:val="30"/>
-          <w:szCs w:val="30"/>
-        </w:rPr>
-        <w:t xml:space="preserve"> и бежит по дороге вперед. Кричат лучники</w:t>
-      </w:r>
-      <w:r>
-        <w:rPr>
-          <w:sz w:val="30"/>
-          <w:szCs w:val="30"/>
-        </w:rPr>
-        <w:t>,</w:t>
-      </w:r>
-      <w:r>
-        <w:rPr>
-          <w:sz w:val="30"/>
-          <w:szCs w:val="30"/>
-        </w:rPr>
-        <w:t xml:space="preserve"> стреляют</w:t>
-      </w:r>
-      <w:r>
-        <w:rPr>
-          <w:sz w:val="30"/>
-          <w:szCs w:val="30"/>
-        </w:rPr>
-        <w:t>,</w:t>
-      </w:r>
-      <w:r>
-        <w:rPr>
-          <w:sz w:val="30"/>
-          <w:szCs w:val="30"/>
-        </w:rPr>
-        <w:t xml:space="preserve"> Слива продолжает бежать. В него попадает стрела. </w:t>
-      </w:r>
-      <w:r>
-        <w:rPr>
-          <w:sz w:val="30"/>
-          <w:szCs w:val="30"/>
-        </w:rPr>
-        <w:t>Эффект моргания и размытия</w:t>
-      </w:r>
-      <w:r>
-        <w:rPr>
-          <w:sz w:val="30"/>
-          <w:szCs w:val="30"/>
-        </w:rPr>
-        <w:t>,</w:t>
-      </w:r>
-      <w:r>
-        <w:rPr>
-          <w:sz w:val="30"/>
-          <w:szCs w:val="30"/>
-        </w:rPr>
-        <w:t xml:space="preserve"> Сливу тащат по земле и что-то говорят</w:t>
-      </w:r>
-      <w:r>
-        <w:rPr>
-          <w:sz w:val="30"/>
-          <w:szCs w:val="30"/>
-        </w:rPr>
-        <w:t xml:space="preserve">. </w:t>
-      </w:r>
-      <w:r>
-        <w:rPr>
-          <w:sz w:val="30"/>
-          <w:szCs w:val="30"/>
-        </w:rPr>
-        <w:t>Слива закрывает глаза. Темный экран. Слива открывает глаза и понимает</w:t>
-      </w:r>
-      <w:r>
-        <w:rPr>
-          <w:sz w:val="30"/>
-          <w:szCs w:val="30"/>
-        </w:rPr>
-        <w:t>,</w:t>
-      </w:r>
-      <w:r>
-        <w:rPr>
-          <w:sz w:val="30"/>
-          <w:szCs w:val="30"/>
-        </w:rPr>
-        <w:t xml:space="preserve"> что ему предстоит казнь</w:t>
-      </w:r>
-      <w:r>
-        <w:rPr>
-          <w:sz w:val="30"/>
-          <w:szCs w:val="30"/>
-        </w:rPr>
-        <w:t>. Он</w:t>
-      </w:r>
-      <w:r>
-        <w:rPr>
-          <w:sz w:val="30"/>
-          <w:szCs w:val="30"/>
-        </w:rPr>
-        <w:t xml:space="preserve"> кричит – </w:t>
-      </w:r>
-      <w:r>
-        <w:rPr>
-          <w:sz w:val="30"/>
-          <w:szCs w:val="30"/>
-        </w:rPr>
-        <w:t>“</w:t>
-      </w:r>
-      <w:r>
-        <w:rPr>
-          <w:sz w:val="30"/>
-          <w:szCs w:val="30"/>
-        </w:rPr>
-        <w:t>Вы дауны? Отпустите.</w:t>
-      </w:r>
-      <w:r>
-        <w:rPr>
-          <w:sz w:val="30"/>
-          <w:szCs w:val="30"/>
-        </w:rPr>
-        <w:t>”</w:t>
-      </w:r>
-      <w:r>
-        <w:rPr>
-          <w:sz w:val="30"/>
-          <w:szCs w:val="30"/>
-        </w:rPr>
-        <w:t>. Подходит Палач и говорит</w:t>
-      </w:r>
-      <w:r>
-        <w:rPr>
-          <w:sz w:val="30"/>
-          <w:szCs w:val="30"/>
-        </w:rPr>
-        <w:t>,</w:t>
-      </w:r>
-      <w:r>
-        <w:rPr>
-          <w:sz w:val="30"/>
-          <w:szCs w:val="30"/>
-        </w:rPr>
-        <w:t xml:space="preserve"> что за побег из тюрьмы полагается казнь. Палач замахивается топором и тут</w:t>
-      </w:r>
-      <w:r>
-        <w:rPr>
-          <w:sz w:val="30"/>
-          <w:szCs w:val="30"/>
-        </w:rPr>
-        <w:t>,</w:t>
-      </w:r>
-      <w:r>
-        <w:rPr>
-          <w:sz w:val="30"/>
-          <w:szCs w:val="30"/>
-        </w:rPr>
-        <w:t xml:space="preserve"> внезапно</w:t>
-      </w:r>
-      <w:r>
-        <w:rPr>
-          <w:sz w:val="30"/>
-          <w:szCs w:val="30"/>
-        </w:rPr>
-        <w:t>,</w:t>
-      </w:r>
-      <w:r>
-        <w:rPr>
-          <w:sz w:val="30"/>
-          <w:szCs w:val="30"/>
-        </w:rPr>
-        <w:t xml:space="preserve"> начинается набег</w:t>
-      </w:r>
-      <w:r>
-        <w:rPr>
-          <w:sz w:val="30"/>
-          <w:szCs w:val="30"/>
-        </w:rPr>
-        <w:t xml:space="preserve"> </w:t>
-      </w:r>
-      <w:r>
-        <w:rPr>
-          <w:sz w:val="30"/>
-          <w:szCs w:val="30"/>
-        </w:rPr>
-        <w:t>варваров</w:t>
-      </w:r>
-      <w:r>
-        <w:rPr>
-          <w:sz w:val="30"/>
-          <w:szCs w:val="30"/>
-        </w:rPr>
-        <w:t xml:space="preserve"> на королевство</w:t>
-      </w:r>
-      <w:r>
-        <w:rPr>
-          <w:sz w:val="30"/>
-          <w:szCs w:val="30"/>
-        </w:rPr>
-        <w:t>,</w:t>
-      </w:r>
-      <w:r>
-        <w:rPr>
-          <w:sz w:val="30"/>
-          <w:szCs w:val="30"/>
-        </w:rPr>
-        <w:t xml:space="preserve"> в палача стреляют</w:t>
-      </w:r>
-      <w:r>
-        <w:rPr>
-          <w:sz w:val="30"/>
-          <w:szCs w:val="30"/>
-        </w:rPr>
-        <w:t xml:space="preserve"> </w:t>
-      </w:r>
-      <w:proofErr w:type="gramStart"/>
-      <w:r>
-        <w:rPr>
-          <w:sz w:val="30"/>
-          <w:szCs w:val="30"/>
-        </w:rPr>
-        <w:t>из лука</w:t>
-      </w:r>
-      <w:proofErr w:type="gramEnd"/>
-      <w:r>
-        <w:rPr>
-          <w:sz w:val="30"/>
-          <w:szCs w:val="30"/>
-        </w:rPr>
-        <w:t xml:space="preserve"> и он падает замертво. </w:t>
-      </w:r>
-      <w:r>
-        <w:rPr>
-          <w:sz w:val="30"/>
-          <w:szCs w:val="30"/>
-        </w:rPr>
-        <w:t xml:space="preserve">Топор падает рядом с головой главного героя. </w:t>
-      </w:r>
-      <w:r>
-        <w:rPr>
-          <w:sz w:val="30"/>
-          <w:szCs w:val="30"/>
-        </w:rPr>
-        <w:t xml:space="preserve">Связанного Сливу освобождает один из армии нападающих и велит Сливе бежать за ним. *Затемнение экрана*. </w:t>
-      </w:r>
-    </w:p>
-    <w:p>
-      <w:pPr>
-        <w:ind w:left="705"/>
-        <w:rPr>
-          <w:sz w:val="30"/>
-          <w:szCs w:val="30"/>
-        </w:rPr>
-      </w:pPr>
-    </w:p>
-    <w:p>
-      <w:pPr>
-        <w:ind w:left="705"/>
-        <w:rPr>
-          <w:sz w:val="30"/>
-          <w:szCs w:val="30"/>
-        </w:rPr>
-      </w:pPr>
-      <w:r>
-        <w:rPr>
-          <w:sz w:val="30"/>
-          <w:szCs w:val="30"/>
-        </w:rPr>
-        <w:t>Сливу ведут к</w:t>
-      </w:r>
-      <w:r>
-        <w:rPr>
-          <w:sz w:val="30"/>
-          <w:szCs w:val="30"/>
-        </w:rPr>
-        <w:t xml:space="preserve"> </w:t>
-      </w:r>
-      <w:r>
-        <w:rPr>
-          <w:sz w:val="30"/>
-          <w:szCs w:val="30"/>
-        </w:rPr>
         <w:t>Главарю Варваров</w:t>
       </w:r>
       <w:r>
         <w:rPr>
           <w:sz w:val="30"/>
           <w:szCs w:val="30"/>
-          <w:lang w:val="en-US"/>
         </w:rPr>
         <w:t>,</w:t>
       </w:r>
@@ -1626,7 +1638,21 @@
           <w:sz w:val="30"/>
           <w:szCs w:val="30"/>
         </w:rPr>
-        <w:t xml:space="preserve"> дурачье.</w:t>
+        <w:t xml:space="preserve"> </w:t>
+      </w:r>
+      <w:r>
+        <w:rPr>
+          <w:sz w:val="30"/>
+          <w:szCs w:val="30"/>
+        </w:rPr>
+        <w:t>уебище</w:t>
+      </w:r>
+      <w:r>
+        <w:rPr>
+          <w:sz w:val="30"/>
+          <w:szCs w:val="30"/>
+        </w:rPr>
+        <w:t>.</w:t>
       </w:r>
     </w:p>
     <w:p>
@@ -1721,7 +1747,6 @@
         <w:rPr>
           <w:sz w:val="30"/>
           <w:szCs w:val="30"/>
-          <w:lang w:val="en-US"/>
         </w:rPr>
         <w:t>,</w:t>
       </w:r>
@@ -1880,7 +1905,6 @@
         <w:rPr>
           <w:sz w:val="30"/>
           <w:szCs w:val="30"/>
-          <w:lang w:val="en-US"/>
         </w:rPr>
         <w:t>|</w:t>
       </w:r>
@@ -1901,14 +1925,12 @@
         <w:rPr>
           <w:sz w:val="30"/>
           <w:szCs w:val="30"/>
-          <w:lang w:val="en-US"/>
-        </w:rPr>
-      </w:pPr>
-      <w:r>
-        <w:rPr>
-          <w:sz w:val="30"/>
-          <w:szCs w:val="30"/>
-          <w:lang w:val="en-US"/>
+        </w:rPr>
+      </w:pPr>
+      <w:r>
+        <w:rPr>
+          <w:sz w:val="30"/>
+          <w:szCs w:val="30"/>
         </w:rPr>
         <w:t>---</w:t>
       </w:r>
@@ -2163,14 +2185,7 @@
           <w:sz w:val="30"/>
           <w:szCs w:val="30"/>
         </w:rPr>
-        <w:t xml:space="preserve">: </w:t>
-      </w:r>
-      <w:r>
-        <w:rPr>
-          <w:sz w:val="30"/>
-          <w:szCs w:val="30"/>
-        </w:rPr>
-        <w:t>Ладно</w:t>
+        <w:t>: Ладно</w:t>
       </w:r>
       <w:proofErr w:type="gramEnd"/>
       <w:r>
@@ -2185,14 +2200,7 @@
           <w:sz w:val="30"/>
           <w:szCs w:val="30"/>
         </w:rPr>
-        <w:t xml:space="preserve"> на самом деле меня называют Сливой</w:t>
-      </w:r>
-      <w:r>
-        <w:rPr>
-          <w:sz w:val="30"/>
-          <w:szCs w:val="30"/>
-        </w:rPr>
-        <w:t>.</w:t>
+        <w:t xml:space="preserve"> на самом деле меня называют Сливой.</w:t>
       </w:r>
     </w:p>
     <w:p>
@@ -2225,7 +2233,35 @@
           <w:sz w:val="30"/>
           <w:szCs w:val="30"/>
         </w:rPr>
-        <w:t xml:space="preserve"> опять шутишь? Я же тебя могу запросто убить.</w:t>
+        <w:t xml:space="preserve"> опять шутишь? Я</w:t>
+      </w:r>
+      <w:r>
+        <w:rPr>
+          <w:sz w:val="30"/>
+          <w:szCs w:val="30"/>
+        </w:rPr>
+        <w:t xml:space="preserve"> тебе сейчас язык отрежу</w:t>
+      </w:r>
+      <w:r>
+        <w:rPr>
+          <w:sz w:val="30"/>
+          <w:szCs w:val="30"/>
+        </w:rPr>
+        <w:t>,</w:t>
+      </w:r>
+      <w:r>
+        <w:rPr>
+          <w:sz w:val="30"/>
+          <w:szCs w:val="30"/>
+        </w:rPr>
+        <w:t xml:space="preserve"> посмеемся</w:t>
+      </w:r>
+      <w:r>
+        <w:rPr>
+          <w:sz w:val="30"/>
+          <w:szCs w:val="30"/>
+        </w:rPr>
+        <w:t>.</w:t>
       </w:r>
     </w:p>
     <w:p>
@@ -2502,14 +2538,7 @@
           <w:sz w:val="30"/>
           <w:szCs w:val="30"/>
         </w:rPr>
-        <w:t xml:space="preserve">: </w:t>
-      </w:r>
-      <w:r>
-        <w:rPr>
-          <w:sz w:val="30"/>
-          <w:szCs w:val="30"/>
-        </w:rPr>
-        <w:t>Делать</w:t>
+        <w:t>: Делать</w:t>
       </w:r>
       <w:proofErr w:type="gramEnd"/>
       <w:r>
@@ -2517,14 +2546,7 @@
           <w:sz w:val="30"/>
           <w:szCs w:val="30"/>
         </w:rPr>
-        <w:t xml:space="preserve"> нехуй</w:t>
-      </w:r>
-      <w:r>
-        <w:rPr>
-          <w:sz w:val="30"/>
-          <w:szCs w:val="30"/>
-        </w:rPr>
-        <w:t>.</w:t>
+        <w:t xml:space="preserve"> нехуй.</w:t>
       </w:r>
     </w:p>
     <w:p>
@@ -2551,14 +2573,7 @@
           <w:sz w:val="30"/>
           <w:szCs w:val="30"/>
         </w:rPr>
-        <w:t xml:space="preserve">: </w:t>
-      </w:r>
-      <w:r>
-        <w:rPr>
-          <w:sz w:val="30"/>
-          <w:szCs w:val="30"/>
-        </w:rPr>
-        <w:t>Делать</w:t>
+        <w:t>: Делать</w:t>
       </w:r>
       <w:proofErr w:type="gramEnd"/>
       <w:r>
@@ -2603,15 +2618,13 @@
         </w:rPr>
         <w:t xml:space="preserve"> </w:t>
       </w:r>
-      <w:proofErr w:type="spellStart"/>
-      <w:r>
-        <w:rPr>
-          <w:sz w:val="30"/>
-          <w:szCs w:val="30"/>
-        </w:rPr>
-        <w:t>мандец</w:t>
-      </w:r>
-      <w:proofErr w:type="spellEnd"/>
+      <w:r>
+        <w:rPr>
+          <w:sz w:val="30"/>
+          <w:szCs w:val="30"/>
+        </w:rPr>
+        <w:t>пиздец</w:t>
+      </w:r>
       <w:r>
         <w:rPr>
           <w:sz w:val="30"/>
@@ -2711,30 +2724,37 @@
           <w:sz w:val="30"/>
           <w:szCs w:val="30"/>
         </w:rPr>
-        <w:t>Дима</w:t>
-      </w:r>
-      <w:proofErr w:type="gramStart"/>
-      <w:r>
-        <w:rPr>
-          <w:sz w:val="30"/>
-          <w:szCs w:val="30"/>
-        </w:rPr>
-        <w:t>: Отлично</w:t>
-      </w:r>
-      <w:proofErr w:type="gramEnd"/>
-      <w:r>
-        <w:rPr>
-          <w:sz w:val="30"/>
-          <w:szCs w:val="30"/>
-        </w:rPr>
-        <w:t>,</w:t>
-      </w:r>
-      <w:r>
-        <w:rPr>
-          <w:sz w:val="30"/>
-          <w:szCs w:val="30"/>
-        </w:rPr>
-        <w:t xml:space="preserve"> иди к банде на улице</w:t>
+        <w:t>Дима: Отлично</w:t>
+      </w:r>
+      <w:r>
+        <w:rPr>
+          <w:sz w:val="30"/>
+          <w:szCs w:val="30"/>
+        </w:rPr>
+        <w:t>,</w:t>
+      </w:r>
+      <w:r>
+        <w:rPr>
+          <w:sz w:val="30"/>
+          <w:szCs w:val="30"/>
+        </w:rPr>
+        <w:t xml:space="preserve"> иди к </w:t>
+      </w:r>
+      <w:r>
+        <w:rPr>
+          <w:sz w:val="30"/>
+          <w:szCs w:val="30"/>
+        </w:rPr>
+        <w:t>людям</w:t>
+      </w:r>
+      <w:bookmarkStart w:id="0" w:name="_GoBack"/>
+      <w:bookmarkEnd w:id="0"/>
+      <w:r>
+        <w:rPr>
+          <w:sz w:val="30"/>
+          <w:szCs w:val="30"/>
+        </w:rPr>
+        <w:t xml:space="preserve"> на улице</w:t>
       </w:r>
       <w:r>
         <w:rPr>
@@ -3107,16 +3127,1031 @@
         <w:rPr>
           <w:sz w:val="30"/>
           <w:szCs w:val="30"/>
+        </w:rPr>
+        <w:t>,</w:t>
+      </w:r>
+      <w:r>
+        <w:rPr>
+          <w:sz w:val="30"/>
+          <w:szCs w:val="30"/>
+        </w:rPr>
+        <w:t xml:space="preserve"> понял.</w:t>
+      </w:r>
+    </w:p>
+    <w:p>
+      <w:pPr>
+        <w:ind w:firstLine="708"/>
+        <w:rPr>
+          <w:sz w:val="30"/>
+          <w:szCs w:val="30"/>
+        </w:rPr>
+      </w:pPr>
+      <w:r>
+        <w:rPr>
+          <w:sz w:val="30"/>
+          <w:szCs w:val="30"/>
+        </w:rPr>
+        <w:t>___</w:t>
+      </w:r>
+    </w:p>
+    <w:p>
+      <w:pPr>
+        <w:ind w:firstLine="708"/>
+        <w:rPr>
+          <w:sz w:val="30"/>
+          <w:szCs w:val="30"/>
+        </w:rPr>
+      </w:pPr>
+    </w:p>
+    <w:p>
+      <w:pPr>
+        <w:ind w:firstLine="708"/>
+        <w:rPr>
+          <w:sz w:val="30"/>
+          <w:szCs w:val="30"/>
+        </w:rPr>
+      </w:pPr>
+      <w:r>
+        <w:rPr>
+          <w:sz w:val="30"/>
+          <w:szCs w:val="30"/>
+        </w:rPr>
+        <w:t>Слива появляется на тропинке. Ему нужно идти вперед</w:t>
+      </w:r>
+      <w:r>
+        <w:rPr>
+          <w:sz w:val="30"/>
+          <w:szCs w:val="30"/>
+        </w:rPr>
+        <w:t>,</w:t>
+      </w:r>
+      <w:r>
+        <w:rPr>
+          <w:sz w:val="30"/>
+          <w:szCs w:val="30"/>
+        </w:rPr>
+        <w:t xml:space="preserve"> до ворот</w:t>
+      </w:r>
+      <w:r>
+        <w:rPr>
+          <w:sz w:val="30"/>
+          <w:szCs w:val="30"/>
+        </w:rPr>
+        <w:t>,</w:t>
+      </w:r>
+      <w:r>
+        <w:rPr>
+          <w:sz w:val="30"/>
+          <w:szCs w:val="30"/>
+        </w:rPr>
+        <w:t xml:space="preserve"> там будет стоять стражник Алексеевской Империи.</w:t>
+      </w:r>
+    </w:p>
+    <w:p>
+      <w:pPr>
+        <w:ind w:firstLine="708"/>
+        <w:rPr>
+          <w:sz w:val="30"/>
+          <w:szCs w:val="30"/>
+        </w:rPr>
+      </w:pPr>
+    </w:p>
+    <w:p>
+      <w:pPr>
+        <w:ind w:firstLine="708"/>
+        <w:rPr>
+          <w:sz w:val="30"/>
+          <w:szCs w:val="30"/>
+        </w:rPr>
+      </w:pPr>
+      <w:r>
+        <w:rPr>
+          <w:sz w:val="30"/>
+          <w:szCs w:val="30"/>
+        </w:rPr>
+        <w:t>___</w:t>
+      </w:r>
+    </w:p>
+    <w:p>
+      <w:pPr>
+        <w:ind w:firstLine="708"/>
+        <w:rPr>
+          <w:sz w:val="30"/>
+          <w:szCs w:val="30"/>
+        </w:rPr>
+      </w:pPr>
+      <w:r>
+        <w:rPr>
+          <w:sz w:val="30"/>
+          <w:szCs w:val="30"/>
+        </w:rPr>
+        <w:t>Диалог:</w:t>
+      </w:r>
+    </w:p>
+    <w:p>
+      <w:pPr>
+        <w:ind w:firstLine="708"/>
+        <w:rPr>
+          <w:sz w:val="30"/>
+          <w:szCs w:val="30"/>
+        </w:rPr>
+      </w:pPr>
+      <w:r>
+        <w:rPr>
+          <w:sz w:val="30"/>
+          <w:szCs w:val="30"/>
+        </w:rPr>
+        <w:t>Слива: Здравствуйте.</w:t>
+      </w:r>
+      <w:r>
+        <w:rPr>
+          <w:sz w:val="30"/>
+          <w:szCs w:val="30"/>
+        </w:rPr>
+        <w:t xml:space="preserve"> | </w:t>
+      </w:r>
+      <w:r>
+        <w:rPr>
+          <w:sz w:val="30"/>
+          <w:szCs w:val="30"/>
+        </w:rPr>
+        <w:t>Эй ты</w:t>
+      </w:r>
+      <w:r>
+        <w:rPr>
+          <w:sz w:val="30"/>
+          <w:szCs w:val="30"/>
+        </w:rPr>
+        <w:t>,</w:t>
+      </w:r>
+      <w:r>
+        <w:rPr>
+          <w:sz w:val="30"/>
+          <w:szCs w:val="30"/>
+        </w:rPr>
+        <w:t xml:space="preserve"> пиздорванец.</w:t>
+      </w:r>
+    </w:p>
+    <w:p>
+      <w:pPr>
+        <w:ind w:firstLine="708"/>
+        <w:rPr>
+          <w:sz w:val="30"/>
+          <w:szCs w:val="30"/>
+        </w:rPr>
+      </w:pPr>
+      <w:r>
+        <w:rPr>
+          <w:sz w:val="30"/>
+          <w:szCs w:val="30"/>
+        </w:rPr>
+        <w:t>---</w:t>
+      </w:r>
+    </w:p>
+    <w:p>
+      <w:pPr>
+        <w:ind w:firstLine="708"/>
+        <w:rPr>
+          <w:sz w:val="30"/>
+          <w:szCs w:val="30"/>
+        </w:rPr>
+      </w:pPr>
+      <w:r>
+        <w:rPr>
+          <w:sz w:val="30"/>
+          <w:szCs w:val="30"/>
+        </w:rPr>
+        <w:t>Выбор: Здравствуйте.</w:t>
+      </w:r>
+    </w:p>
+    <w:p>
+      <w:pPr>
+        <w:ind w:firstLine="708"/>
+        <w:rPr>
+          <w:sz w:val="30"/>
+          <w:szCs w:val="30"/>
+        </w:rPr>
+      </w:pPr>
+      <w:r>
+        <w:rPr>
+          <w:sz w:val="30"/>
+          <w:szCs w:val="30"/>
+        </w:rPr>
+        <w:t>Слива</w:t>
+      </w:r>
+      <w:proofErr w:type="gramStart"/>
+      <w:r>
+        <w:rPr>
+          <w:sz w:val="30"/>
+          <w:szCs w:val="30"/>
+        </w:rPr>
+        <w:t>: Здравствуйте</w:t>
+      </w:r>
+      <w:proofErr w:type="gramEnd"/>
+      <w:r>
+        <w:rPr>
+          <w:sz w:val="30"/>
+          <w:szCs w:val="30"/>
+        </w:rPr>
+        <w:t>,</w:t>
+      </w:r>
+      <w:r>
+        <w:rPr>
+          <w:sz w:val="30"/>
+          <w:szCs w:val="30"/>
+        </w:rPr>
+        <w:t xml:space="preserve"> хороший денёк сегодня</w:t>
+      </w:r>
+      <w:r>
+        <w:rPr>
+          <w:sz w:val="30"/>
+          <w:szCs w:val="30"/>
+        </w:rPr>
+        <w:t>,</w:t>
+      </w:r>
+      <w:r>
+        <w:rPr>
+          <w:sz w:val="30"/>
+          <w:szCs w:val="30"/>
+        </w:rPr>
+        <w:t xml:space="preserve"> не так ли?</w:t>
+      </w:r>
+    </w:p>
+    <w:p>
+      <w:pPr>
+        <w:ind w:firstLine="708"/>
+        <w:rPr>
+          <w:sz w:val="30"/>
+          <w:szCs w:val="30"/>
+        </w:rPr>
+      </w:pPr>
+      <w:r>
+        <w:rPr>
+          <w:sz w:val="30"/>
+          <w:szCs w:val="30"/>
+        </w:rPr>
+        <w:t>Стражник: …</w:t>
+      </w:r>
+    </w:p>
+    <w:p>
+      <w:pPr>
+        <w:ind w:firstLine="708"/>
+        <w:rPr>
+          <w:sz w:val="30"/>
+          <w:szCs w:val="30"/>
+        </w:rPr>
+      </w:pPr>
+      <w:r>
+        <w:rPr>
+          <w:sz w:val="30"/>
+          <w:szCs w:val="30"/>
+        </w:rPr>
+        <w:t>(Включается опять выбор кнопок</w:t>
+      </w:r>
+      <w:r>
+        <w:rPr>
+          <w:sz w:val="30"/>
+          <w:szCs w:val="30"/>
+        </w:rPr>
+        <w:t>,</w:t>
+      </w:r>
+      <w:r>
+        <w:rPr>
+          <w:sz w:val="30"/>
+          <w:szCs w:val="30"/>
+        </w:rPr>
+        <w:t xml:space="preserve"> но с выключенным вариантом ответа </w:t>
+      </w:r>
+      <w:r>
+        <w:rPr>
+          <w:sz w:val="30"/>
+          <w:szCs w:val="30"/>
+        </w:rPr>
+        <w:t>“</w:t>
+      </w:r>
+      <w:r>
+        <w:rPr>
+          <w:sz w:val="30"/>
+          <w:szCs w:val="30"/>
+        </w:rPr>
+        <w:t>Здравствуйте</w:t>
+      </w:r>
+      <w:r>
+        <w:rPr>
+          <w:sz w:val="30"/>
+          <w:szCs w:val="30"/>
+        </w:rPr>
+        <w:t>”</w:t>
+      </w:r>
+      <w:r>
+        <w:rPr>
+          <w:sz w:val="30"/>
+          <w:szCs w:val="30"/>
+        </w:rPr>
+        <w:t>)</w:t>
+      </w:r>
+    </w:p>
+    <w:p>
+      <w:pPr>
+        <w:ind w:firstLine="708"/>
+        <w:rPr>
+          <w:sz w:val="30"/>
+          <w:szCs w:val="30"/>
+        </w:rPr>
+      </w:pPr>
+      <w:r>
+        <w:rPr>
+          <w:sz w:val="30"/>
+          <w:szCs w:val="30"/>
+        </w:rPr>
+        <w:t>---</w:t>
+      </w:r>
+    </w:p>
+    <w:p>
+      <w:pPr>
+        <w:ind w:firstLine="708"/>
+        <w:rPr>
+          <w:sz w:val="30"/>
+          <w:szCs w:val="30"/>
+        </w:rPr>
+      </w:pPr>
+      <w:r>
+        <w:rPr>
+          <w:sz w:val="30"/>
+          <w:szCs w:val="30"/>
+        </w:rPr>
+        <w:t>Выбор</w:t>
+      </w:r>
+      <w:proofErr w:type="gramStart"/>
+      <w:r>
+        <w:rPr>
+          <w:sz w:val="30"/>
+          <w:szCs w:val="30"/>
+        </w:rPr>
+        <w:t>: Эй</w:t>
+      </w:r>
+      <w:proofErr w:type="gramEnd"/>
+      <w:r>
+        <w:rPr>
+          <w:sz w:val="30"/>
+          <w:szCs w:val="30"/>
+        </w:rPr>
+        <w:t xml:space="preserve"> ты</w:t>
+      </w:r>
+      <w:r>
+        <w:rPr>
+          <w:sz w:val="30"/>
+          <w:szCs w:val="30"/>
+        </w:rPr>
+        <w:t>,</w:t>
+      </w:r>
+      <w:r>
+        <w:rPr>
+          <w:sz w:val="30"/>
+          <w:szCs w:val="30"/>
+        </w:rPr>
+        <w:t xml:space="preserve"> пиздорванец.</w:t>
+      </w:r>
+    </w:p>
+    <w:p>
+      <w:pPr>
+        <w:ind w:firstLine="708"/>
+        <w:rPr>
+          <w:sz w:val="30"/>
+          <w:szCs w:val="30"/>
+        </w:rPr>
+      </w:pPr>
+      <w:r>
+        <w:rPr>
+          <w:sz w:val="30"/>
+          <w:szCs w:val="30"/>
+        </w:rPr>
+        <w:t>Слива</w:t>
+      </w:r>
+      <w:proofErr w:type="gramStart"/>
+      <w:r>
+        <w:rPr>
+          <w:sz w:val="30"/>
+          <w:szCs w:val="30"/>
+        </w:rPr>
+        <w:t>: Эй</w:t>
+      </w:r>
+      <w:proofErr w:type="gramEnd"/>
+      <w:r>
+        <w:rPr>
+          <w:sz w:val="30"/>
+          <w:szCs w:val="30"/>
+        </w:rPr>
+        <w:t xml:space="preserve"> ты</w:t>
+      </w:r>
+      <w:r>
+        <w:rPr>
+          <w:sz w:val="30"/>
+          <w:szCs w:val="30"/>
+        </w:rPr>
+        <w:t>,</w:t>
+      </w:r>
+      <w:r>
+        <w:rPr>
+          <w:sz w:val="30"/>
+          <w:szCs w:val="30"/>
+        </w:rPr>
+        <w:t xml:space="preserve"> пиздорванец.</w:t>
+      </w:r>
+    </w:p>
+    <w:p>
+      <w:pPr>
+        <w:ind w:firstLine="708"/>
+        <w:rPr>
+          <w:sz w:val="30"/>
+          <w:szCs w:val="30"/>
+        </w:rPr>
+      </w:pPr>
+      <w:r>
+        <w:rPr>
+          <w:sz w:val="30"/>
+          <w:szCs w:val="30"/>
+        </w:rPr>
+        <w:t>Стражник</w:t>
+      </w:r>
+      <w:proofErr w:type="gramStart"/>
+      <w:r>
+        <w:rPr>
+          <w:sz w:val="30"/>
+          <w:szCs w:val="30"/>
+        </w:rPr>
+        <w:t>: Это</w:t>
+      </w:r>
+      <w:proofErr w:type="gramEnd"/>
+      <w:r>
+        <w:rPr>
+          <w:sz w:val="30"/>
+          <w:szCs w:val="30"/>
+        </w:rPr>
+        <w:t xml:space="preserve"> ты мне? Тебе конец.</w:t>
+      </w:r>
+    </w:p>
+    <w:p>
+      <w:pPr>
+        <w:ind w:firstLine="708"/>
+        <w:rPr>
+          <w:sz w:val="30"/>
+          <w:szCs w:val="30"/>
+        </w:rPr>
+      </w:pPr>
+      <w:r>
+        <w:rPr>
+          <w:sz w:val="30"/>
+          <w:szCs w:val="30"/>
+        </w:rPr>
+        <w:t>Слива</w:t>
+      </w:r>
+      <w:proofErr w:type="gramStart"/>
+      <w:r>
+        <w:rPr>
+          <w:sz w:val="30"/>
+          <w:szCs w:val="30"/>
+        </w:rPr>
+        <w:t>: Не</w:t>
+      </w:r>
+      <w:proofErr w:type="gramEnd"/>
+      <w:r>
+        <w:rPr>
+          <w:sz w:val="30"/>
+          <w:szCs w:val="30"/>
+        </w:rPr>
+        <w:t xml:space="preserve"> манди.</w:t>
+      </w:r>
+    </w:p>
+    <w:p>
+      <w:pPr>
+        <w:ind w:firstLine="708"/>
+        <w:rPr>
+          <w:sz w:val="30"/>
+          <w:szCs w:val="30"/>
+        </w:rPr>
+      </w:pPr>
+    </w:p>
+    <w:p>
+      <w:pPr>
+        <w:ind w:firstLine="708"/>
+        <w:rPr>
+          <w:sz w:val="30"/>
+          <w:szCs w:val="30"/>
+        </w:rPr>
+      </w:pPr>
+      <w:r>
+        <w:rPr>
+          <w:sz w:val="30"/>
+          <w:szCs w:val="30"/>
+        </w:rPr>
+        <w:t>Кат-сцена:</w:t>
+      </w:r>
+    </w:p>
+    <w:p>
+      <w:pPr>
+        <w:ind w:firstLine="708"/>
+        <w:rPr>
+          <w:sz w:val="30"/>
+          <w:szCs w:val="30"/>
+        </w:rPr>
+      </w:pPr>
+      <w:proofErr w:type="gramStart"/>
+      <w:r>
+        <w:rPr>
+          <w:sz w:val="30"/>
+          <w:szCs w:val="30"/>
+        </w:rPr>
+        <w:t xml:space="preserve">Слива  </w:t>
+      </w:r>
+      <w:r>
+        <w:rPr>
+          <w:sz w:val="30"/>
+          <w:szCs w:val="30"/>
+        </w:rPr>
+        <w:t>убегает</w:t>
+      </w:r>
+      <w:proofErr w:type="gramEnd"/>
+      <w:r>
+        <w:rPr>
+          <w:sz w:val="30"/>
+          <w:szCs w:val="30"/>
+        </w:rPr>
+        <w:t xml:space="preserve"> назад по дороге</w:t>
+      </w:r>
+      <w:r>
+        <w:rPr>
+          <w:sz w:val="30"/>
+          <w:szCs w:val="30"/>
+        </w:rPr>
+        <w:t>,</w:t>
+      </w:r>
+      <w:r>
+        <w:rPr>
+          <w:sz w:val="30"/>
+          <w:szCs w:val="30"/>
+        </w:rPr>
+        <w:t xml:space="preserve"> прыгает в куст</w:t>
+      </w:r>
+      <w:r>
+        <w:rPr>
+          <w:sz w:val="30"/>
+          <w:szCs w:val="30"/>
+        </w:rPr>
+        <w:t>,</w:t>
+      </w:r>
+      <w:r>
+        <w:rPr>
+          <w:sz w:val="30"/>
+          <w:szCs w:val="30"/>
+        </w:rPr>
+        <w:t xml:space="preserve"> прячется.</w:t>
+      </w:r>
+    </w:p>
+    <w:p>
+      <w:pPr>
+        <w:ind w:firstLine="708"/>
+        <w:rPr>
+          <w:sz w:val="30"/>
+          <w:szCs w:val="30"/>
+        </w:rPr>
+      </w:pPr>
+      <w:r>
+        <w:rPr>
+          <w:sz w:val="30"/>
+          <w:szCs w:val="30"/>
+        </w:rPr>
+        <w:t>Стражник пробегает мимо</w:t>
+      </w:r>
+      <w:r>
+        <w:rPr>
+          <w:sz w:val="30"/>
+          <w:szCs w:val="30"/>
+        </w:rPr>
+        <w:t>,</w:t>
+      </w:r>
+      <w:r>
+        <w:rPr>
+          <w:sz w:val="30"/>
+          <w:szCs w:val="30"/>
+        </w:rPr>
+        <w:t xml:space="preserve"> Слива орет (Дает знак варварам)</w:t>
+      </w:r>
+      <w:r>
+        <w:rPr>
+          <w:sz w:val="30"/>
+          <w:szCs w:val="30"/>
+        </w:rPr>
+        <w:t>,</w:t>
+      </w:r>
+      <w:r>
+        <w:rPr>
+          <w:sz w:val="30"/>
+          <w:szCs w:val="30"/>
+        </w:rPr>
+        <w:t xml:space="preserve"> варвары начинают набег</w:t>
+      </w:r>
+      <w:r>
+        <w:rPr>
+          <w:sz w:val="30"/>
+          <w:szCs w:val="30"/>
+        </w:rPr>
+        <w:t>,</w:t>
+      </w:r>
+      <w:r>
+        <w:rPr>
+          <w:sz w:val="30"/>
+          <w:szCs w:val="30"/>
+        </w:rPr>
+        <w:t xml:space="preserve"> а стражник услышал </w:t>
+      </w:r>
+      <w:r>
+        <w:rPr>
+          <w:sz w:val="30"/>
+          <w:szCs w:val="30"/>
+        </w:rPr>
+        <w:t>“</w:t>
+      </w:r>
+      <w:r>
+        <w:rPr>
+          <w:sz w:val="30"/>
+          <w:szCs w:val="30"/>
+        </w:rPr>
+        <w:t>Знак Сливы</w:t>
+      </w:r>
+      <w:r>
+        <w:rPr>
+          <w:sz w:val="30"/>
+          <w:szCs w:val="30"/>
+        </w:rPr>
+        <w:t>”</w:t>
+      </w:r>
+      <w:r>
+        <w:rPr>
+          <w:sz w:val="30"/>
+          <w:szCs w:val="30"/>
+        </w:rPr>
+        <w:t xml:space="preserve"> и бежит обратно</w:t>
+      </w:r>
+      <w:r>
+        <w:rPr>
+          <w:sz w:val="30"/>
+          <w:szCs w:val="30"/>
+        </w:rPr>
+        <w:t>.</w:t>
+      </w:r>
+    </w:p>
+    <w:p>
+      <w:pPr>
+        <w:ind w:firstLine="708"/>
+        <w:rPr>
+          <w:sz w:val="30"/>
+          <w:szCs w:val="30"/>
+        </w:rPr>
+      </w:pPr>
+      <w:r>
+        <w:rPr>
+          <w:sz w:val="30"/>
+          <w:szCs w:val="30"/>
+        </w:rPr>
+        <w:t>Стражник начинает драку со Сливой.</w:t>
+      </w:r>
+    </w:p>
+    <w:p>
+      <w:pPr>
+        <w:ind w:firstLine="708"/>
+        <w:rPr>
+          <w:sz w:val="30"/>
+          <w:szCs w:val="30"/>
+        </w:rPr>
+      </w:pPr>
+      <w:r>
+        <w:rPr>
+          <w:sz w:val="30"/>
+          <w:szCs w:val="30"/>
+        </w:rPr>
+        <w:t>___</w:t>
+      </w:r>
+    </w:p>
+    <w:p>
+      <w:pPr>
+        <w:ind w:firstLine="708"/>
+        <w:rPr>
+          <w:sz w:val="30"/>
+          <w:szCs w:val="30"/>
+        </w:rPr>
+      </w:pPr>
+      <w:r>
+        <w:rPr>
+          <w:sz w:val="30"/>
+          <w:szCs w:val="30"/>
+        </w:rPr>
+        <w:t>Драка:</w:t>
+      </w:r>
+    </w:p>
+    <w:p>
+      <w:pPr>
+        <w:ind w:firstLine="708"/>
+        <w:rPr>
+          <w:sz w:val="30"/>
+          <w:szCs w:val="30"/>
+        </w:rPr>
+      </w:pPr>
+      <w:r>
+        <w:rPr>
+          <w:sz w:val="30"/>
+          <w:szCs w:val="30"/>
+        </w:rPr>
+        <w:t xml:space="preserve">Кнопки: Убежать. </w:t>
+      </w:r>
+      <w:r>
+        <w:rPr>
+          <w:sz w:val="30"/>
+          <w:szCs w:val="30"/>
+        </w:rPr>
+        <w:t xml:space="preserve">| </w:t>
+      </w:r>
+      <w:r>
+        <w:rPr>
+          <w:sz w:val="30"/>
+          <w:szCs w:val="30"/>
+        </w:rPr>
+        <w:t>Попытаться ударить.</w:t>
+      </w:r>
+    </w:p>
+    <w:p>
+      <w:pPr>
+        <w:ind w:firstLine="708"/>
+        <w:rPr>
+          <w:sz w:val="30"/>
+          <w:szCs w:val="30"/>
+        </w:rPr>
+      </w:pPr>
+      <w:r>
+        <w:rPr>
+          <w:sz w:val="30"/>
+          <w:szCs w:val="30"/>
+        </w:rPr>
+        <w:t>---</w:t>
+      </w:r>
+    </w:p>
+    <w:p>
+      <w:pPr>
+        <w:ind w:firstLine="708"/>
+        <w:rPr>
+          <w:sz w:val="30"/>
+          <w:szCs w:val="30"/>
+        </w:rPr>
+      </w:pPr>
+      <w:r>
+        <w:rPr>
+          <w:sz w:val="30"/>
+          <w:szCs w:val="30"/>
+        </w:rPr>
+        <w:t>Выбор: Убежать.</w:t>
+      </w:r>
+    </w:p>
+    <w:p>
+      <w:pPr>
+        <w:ind w:firstLine="708"/>
+        <w:rPr>
+          <w:sz w:val="30"/>
+          <w:szCs w:val="30"/>
+        </w:rPr>
+      </w:pPr>
+      <w:r>
+        <w:rPr>
+          <w:sz w:val="30"/>
+          <w:szCs w:val="30"/>
+        </w:rPr>
+        <w:t>Слива бежит к деревне</w:t>
+      </w:r>
+      <w:r>
+        <w:rPr>
+          <w:sz w:val="30"/>
+          <w:szCs w:val="30"/>
+        </w:rPr>
+        <w:t>,</w:t>
+      </w:r>
+      <w:r>
+        <w:rPr>
+          <w:sz w:val="30"/>
+          <w:szCs w:val="30"/>
+        </w:rPr>
+        <w:t xml:space="preserve"> там его спасает варвар</w:t>
+      </w:r>
+      <w:r>
+        <w:rPr>
+          <w:sz w:val="30"/>
+          <w:szCs w:val="30"/>
+        </w:rPr>
+        <w:t>,</w:t>
+      </w:r>
+      <w:r>
+        <w:rPr>
+          <w:sz w:val="30"/>
+          <w:szCs w:val="30"/>
+        </w:rPr>
+        <w:t xml:space="preserve"> который охранял вход.</w:t>
+      </w:r>
+    </w:p>
+    <w:p>
+      <w:pPr>
+        <w:ind w:firstLine="708"/>
+        <w:rPr>
+          <w:sz w:val="30"/>
+          <w:szCs w:val="30"/>
+        </w:rPr>
+      </w:pPr>
+      <w:r>
+        <w:rPr>
+          <w:sz w:val="30"/>
+          <w:szCs w:val="30"/>
+        </w:rPr>
+        <w:t>Варвар пронзает мечом стражника.</w:t>
+      </w:r>
+    </w:p>
+    <w:p>
+      <w:pPr>
+        <w:ind w:firstLine="708"/>
+        <w:rPr>
+          <w:sz w:val="30"/>
+          <w:szCs w:val="30"/>
+        </w:rPr>
+      </w:pPr>
+      <w:r>
+        <w:rPr>
+          <w:sz w:val="30"/>
+          <w:szCs w:val="30"/>
+        </w:rPr>
+        <w:t xml:space="preserve">Слива </w:t>
+      </w:r>
+      <w:proofErr w:type="gramStart"/>
+      <w:r>
+        <w:rPr>
+          <w:sz w:val="30"/>
+          <w:szCs w:val="30"/>
+        </w:rPr>
+        <w:t>говорит</w:t>
+      </w:r>
+      <w:proofErr w:type="gramEnd"/>
+      <w:r>
+        <w:rPr>
+          <w:sz w:val="30"/>
+          <w:szCs w:val="30"/>
+        </w:rPr>
+        <w:t xml:space="preserve"> </w:t>
+      </w:r>
+      <w:r>
+        <w:rPr>
+          <w:sz w:val="30"/>
+          <w:szCs w:val="30"/>
+        </w:rPr>
+        <w:t>“</w:t>
+      </w:r>
+      <w:r>
+        <w:rPr>
+          <w:sz w:val="30"/>
+          <w:szCs w:val="30"/>
+        </w:rPr>
+        <w:t>Спасибо</w:t>
+      </w:r>
+      <w:r>
+        <w:rPr>
+          <w:sz w:val="30"/>
+          <w:szCs w:val="30"/>
+        </w:rPr>
+        <w:t>”</w:t>
+      </w:r>
+      <w:r>
+        <w:rPr>
+          <w:sz w:val="30"/>
+          <w:szCs w:val="30"/>
+        </w:rPr>
+        <w:t>.</w:t>
+      </w:r>
+    </w:p>
+    <w:p>
+      <w:pPr>
+        <w:ind w:firstLine="708"/>
+        <w:rPr>
+          <w:sz w:val="30"/>
+          <w:szCs w:val="30"/>
+        </w:rPr>
+      </w:pPr>
+      <w:r>
+        <w:rPr>
+          <w:sz w:val="30"/>
+          <w:szCs w:val="30"/>
+        </w:rPr>
+        <w:t>---</w:t>
+      </w:r>
+    </w:p>
+    <w:p>
+      <w:pPr>
+        <w:ind w:firstLine="708"/>
+        <w:rPr>
+          <w:sz w:val="30"/>
+          <w:szCs w:val="30"/>
+        </w:rPr>
+      </w:pPr>
+      <w:r>
+        <w:rPr>
+          <w:sz w:val="30"/>
+          <w:szCs w:val="30"/>
+        </w:rPr>
+        <w:t xml:space="preserve">Выбор: </w:t>
+      </w:r>
+      <w:proofErr w:type="gramStart"/>
+      <w:r>
+        <w:rPr>
+          <w:sz w:val="30"/>
+          <w:szCs w:val="30"/>
+        </w:rPr>
+        <w:t>Попытаться  ударить</w:t>
+      </w:r>
+      <w:proofErr w:type="gramEnd"/>
+      <w:r>
+        <w:rPr>
+          <w:sz w:val="30"/>
+          <w:szCs w:val="30"/>
+        </w:rPr>
+        <w:t>.</w:t>
+      </w:r>
+    </w:p>
+    <w:p>
+      <w:pPr>
+        <w:ind w:firstLine="708"/>
+        <w:rPr>
+          <w:sz w:val="30"/>
+          <w:szCs w:val="30"/>
+        </w:rPr>
+      </w:pPr>
+      <w:r>
+        <w:rPr>
+          <w:sz w:val="30"/>
+          <w:szCs w:val="30"/>
+        </w:rPr>
+        <w:t>Слива замахивается</w:t>
+      </w:r>
+      <w:r>
+        <w:rPr>
+          <w:sz w:val="30"/>
+          <w:szCs w:val="30"/>
+        </w:rPr>
+        <w:t>,</w:t>
+      </w:r>
+      <w:r>
+        <w:rPr>
+          <w:sz w:val="30"/>
+          <w:szCs w:val="30"/>
+        </w:rPr>
+        <w:t xml:space="preserve"> но тут его пронзает меч стражника.</w:t>
+      </w:r>
+    </w:p>
+    <w:p>
+      <w:pPr>
+        <w:ind w:firstLine="708"/>
+        <w:rPr>
+          <w:sz w:val="30"/>
+          <w:szCs w:val="30"/>
+        </w:rPr>
+      </w:pPr>
+      <w:r>
+        <w:rPr>
+          <w:sz w:val="30"/>
+          <w:szCs w:val="30"/>
+        </w:rPr>
+        <w:t>Затемнение экрана и конец игры.</w:t>
+      </w:r>
+      <w:r>
+        <w:rPr>
+          <w:sz w:val="30"/>
+          <w:szCs w:val="30"/>
+        </w:rPr>
+        <w:t xml:space="preserve"> </w:t>
+      </w:r>
+      <w:r>
+        <w:rPr>
+          <w:sz w:val="30"/>
+          <w:szCs w:val="30"/>
+        </w:rPr>
+        <w:t>(</w:t>
+      </w:r>
+      <w:r>
+        <w:rPr>
+          <w:sz w:val="30"/>
+          <w:szCs w:val="30"/>
           <w:lang w:val="en-US"/>
         </w:rPr>
-        <w:t>,</w:t>
-      </w:r>
-      <w:r>
-        <w:rPr>
-          <w:sz w:val="30"/>
-          <w:szCs w:val="30"/>
-        </w:rPr>
-        <w:t xml:space="preserve"> понял.</w:t>
+        <w:t>Restart</w:t>
+      </w:r>
+      <w:r>
+        <w:rPr>
+          <w:sz w:val="30"/>
+          <w:szCs w:val="30"/>
+        </w:rPr>
+        <w:t>)</w:t>
       </w:r>
     </w:p>
     <w:p>
@@ -3132,6 +4167,22 @@
           <w:sz w:val="30"/>
           <w:szCs w:val="30"/>
         </w:rPr>
+        <w:t>---</w:t>
+      </w:r>
+    </w:p>
+    <w:p>
+      <w:pPr>
+        <w:ind w:firstLine="708"/>
+        <w:rPr>
+          <w:sz w:val="30"/>
+          <w:szCs w:val="30"/>
+        </w:rPr>
+      </w:pPr>
+      <w:r>
+        <w:rPr>
+          <w:sz w:val="30"/>
+          <w:szCs w:val="30"/>
+        </w:rPr>
         <w:t>___</w:t>
       </w:r>
     </w:p>
@@ -3157,35 +4208,7 @@
           <w:sz w:val="30"/>
           <w:szCs w:val="30"/>
         </w:rPr>
-        <w:t>Слива появляется на тропинке. Ему нужно идти вперед</w:t>
-      </w:r>
-      <w:r>
-        <w:rPr>
-          <w:sz w:val="30"/>
-          <w:szCs w:val="30"/>
-        </w:rPr>
-        <w:t>,</w:t>
-      </w:r>
-      <w:r>
-        <w:rPr>
-          <w:sz w:val="30"/>
-          <w:szCs w:val="30"/>
-        </w:rPr>
-        <w:t xml:space="preserve"> до ворот</w:t>
-      </w:r>
-      <w:r>
-        <w:rPr>
-          <w:sz w:val="30"/>
-          <w:szCs w:val="30"/>
-        </w:rPr>
-        <w:t>,</w:t>
-      </w:r>
-      <w:r>
-        <w:rPr>
-          <w:sz w:val="30"/>
-          <w:szCs w:val="30"/>
-        </w:rPr>
-        <w:t xml:space="preserve"> там будет стоять стражник Алексеевской Империи.</w:t>
+        <w:t>Варвары разграбили деревню и хотят пойти в лагерь.</w:t>
       </w:r>
     </w:p>
     <w:p>
@@ -3210,6 +4233,31 @@
           <w:sz w:val="30"/>
           <w:szCs w:val="30"/>
         </w:rPr>
+        <w:t>Слива идет в лагерь и получает в награду мешок золота от Димы. (Появляется в инвентаре)</w:t>
+      </w:r>
+    </w:p>
+    <w:p>
+      <w:pPr>
+        <w:ind w:firstLine="708"/>
+        <w:rPr>
+          <w:sz w:val="30"/>
+          <w:szCs w:val="30"/>
+        </w:rPr>
+      </w:pPr>
+    </w:p>
+    <w:p>
+      <w:pPr>
+        <w:ind w:firstLine="708"/>
+        <w:rPr>
+          <w:sz w:val="30"/>
+          <w:szCs w:val="30"/>
+        </w:rPr>
+      </w:pPr>
+      <w:r>
+        <w:rPr>
+          <w:sz w:val="30"/>
+          <w:szCs w:val="30"/>
+        </w:rPr>
         <w:t>___</w:t>
       </w:r>
     </w:p>
@@ -3237,40 +4285,35 @@
           <w:szCs w:val="30"/>
         </w:rPr>
       </w:pPr>
-      <w:r>
-        <w:rPr>
-          <w:sz w:val="30"/>
-          <w:szCs w:val="30"/>
-        </w:rPr>
-        <w:t>Слива: Здравствуйте.</w:t>
-      </w:r>
-      <w:r>
-        <w:rPr>
-          <w:sz w:val="30"/>
-          <w:szCs w:val="30"/>
-        </w:rPr>
-        <w:t xml:space="preserve"> | </w:t>
-      </w:r>
-      <w:r>
-        <w:rPr>
-          <w:sz w:val="30"/>
-          <w:szCs w:val="30"/>
-        </w:rPr>
-        <w:t>Эй ты</w:t>
-      </w:r>
-      <w:r>
-        <w:rPr>
-          <w:sz w:val="30"/>
-          <w:szCs w:val="30"/>
-        </w:rPr>
-        <w:t>,</w:t>
-      </w:r>
-      <w:r>
-        <w:rPr>
-          <w:sz w:val="30"/>
-          <w:szCs w:val="30"/>
-        </w:rPr>
-        <w:t xml:space="preserve"> пиздорванец.</w:t>
+      <w:proofErr w:type="spellStart"/>
+      <w:r>
+        <w:rPr>
+          <w:sz w:val="30"/>
+          <w:szCs w:val="30"/>
+        </w:rPr>
+        <w:t>Перг</w:t>
+      </w:r>
+      <w:proofErr w:type="spellEnd"/>
+      <w:r>
+        <w:rPr>
+          <w:sz w:val="30"/>
+          <w:szCs w:val="30"/>
+        </w:rPr>
+        <w:t>: Слива хорошо сработал</w:t>
+      </w:r>
+      <w:r>
+        <w:rPr>
+          <w:sz w:val="30"/>
+          <w:szCs w:val="30"/>
+        </w:rPr>
+        <w:t>,</w:t>
+      </w:r>
+      <w:r>
+        <w:rPr>
+          <w:sz w:val="30"/>
+          <w:szCs w:val="30"/>
+        </w:rPr>
+        <w:t xml:space="preserve"> я думаю он заслужил награду.</w:t>
       </w:r>
     </w:p>
     <w:p>
@@ -3286,1019 +4329,14 @@
           <w:sz w:val="30"/>
           <w:szCs w:val="30"/>
         </w:rPr>
-        <w:t>---</w:t>
-      </w:r>
-    </w:p>
-    <w:p>
-      <w:pPr>
-        <w:ind w:firstLine="708"/>
-        <w:rPr>
-          <w:sz w:val="30"/>
-          <w:szCs w:val="30"/>
-        </w:rPr>
-      </w:pPr>
-      <w:r>
-        <w:rPr>
-          <w:sz w:val="30"/>
-          <w:szCs w:val="30"/>
-        </w:rPr>
-        <w:t>Выбор: Здравствуйте.</w:t>
-      </w:r>
-    </w:p>
-    <w:p>
-      <w:pPr>
-        <w:ind w:firstLine="708"/>
-        <w:rPr>
-          <w:sz w:val="30"/>
-          <w:szCs w:val="30"/>
-        </w:rPr>
-      </w:pPr>
-      <w:r>
-        <w:rPr>
-          <w:sz w:val="30"/>
-          <w:szCs w:val="30"/>
-        </w:rPr>
-        <w:t>Слива</w:t>
-      </w:r>
-      <w:proofErr w:type="gramStart"/>
-      <w:r>
-        <w:rPr>
-          <w:sz w:val="30"/>
-          <w:szCs w:val="30"/>
-        </w:rPr>
-        <w:t>: Здравствуйте</w:t>
-      </w:r>
-      <w:proofErr w:type="gramEnd"/>
-      <w:r>
-        <w:rPr>
-          <w:sz w:val="30"/>
-          <w:szCs w:val="30"/>
-        </w:rPr>
-        <w:t>,</w:t>
-      </w:r>
-      <w:r>
-        <w:rPr>
-          <w:sz w:val="30"/>
-          <w:szCs w:val="30"/>
-        </w:rPr>
-        <w:t xml:space="preserve"> хороший денёк сегодня</w:t>
-      </w:r>
-      <w:r>
-        <w:rPr>
-          <w:sz w:val="30"/>
-          <w:szCs w:val="30"/>
-        </w:rPr>
-        <w:t>,</w:t>
-      </w:r>
-      <w:r>
-        <w:rPr>
-          <w:sz w:val="30"/>
-          <w:szCs w:val="30"/>
-        </w:rPr>
-        <w:t xml:space="preserve"> не так ли?</w:t>
-      </w:r>
-    </w:p>
-    <w:p>
-      <w:pPr>
-        <w:ind w:firstLine="708"/>
-        <w:rPr>
-          <w:sz w:val="30"/>
-          <w:szCs w:val="30"/>
-        </w:rPr>
-      </w:pPr>
-      <w:r>
-        <w:rPr>
-          <w:sz w:val="30"/>
-          <w:szCs w:val="30"/>
-        </w:rPr>
-        <w:t>Стражник: …</w:t>
-      </w:r>
-    </w:p>
-    <w:p>
-      <w:pPr>
-        <w:ind w:firstLine="708"/>
-        <w:rPr>
-          <w:sz w:val="30"/>
-          <w:szCs w:val="30"/>
-        </w:rPr>
-      </w:pPr>
-      <w:r>
-        <w:rPr>
-          <w:sz w:val="30"/>
-          <w:szCs w:val="30"/>
-        </w:rPr>
-        <w:t>(Включается опять выбор кнопок</w:t>
-      </w:r>
-      <w:r>
-        <w:rPr>
-          <w:sz w:val="30"/>
-          <w:szCs w:val="30"/>
-        </w:rPr>
-        <w:t>,</w:t>
-      </w:r>
-      <w:r>
-        <w:rPr>
-          <w:sz w:val="30"/>
-          <w:szCs w:val="30"/>
-        </w:rPr>
-        <w:t xml:space="preserve"> но с выключенным вариантом ответа </w:t>
-      </w:r>
-      <w:r>
-        <w:rPr>
-          <w:sz w:val="30"/>
-          <w:szCs w:val="30"/>
-        </w:rPr>
-        <w:t>“</w:t>
-      </w:r>
-      <w:r>
-        <w:rPr>
-          <w:sz w:val="30"/>
-          <w:szCs w:val="30"/>
-        </w:rPr>
-        <w:t>Здравствуйте</w:t>
-      </w:r>
-      <w:r>
-        <w:rPr>
-          <w:sz w:val="30"/>
-          <w:szCs w:val="30"/>
-        </w:rPr>
-        <w:t>”</w:t>
-      </w:r>
-      <w:r>
-        <w:rPr>
-          <w:sz w:val="30"/>
-          <w:szCs w:val="30"/>
-        </w:rPr>
-        <w:t>)</w:t>
-      </w:r>
-    </w:p>
-    <w:p>
-      <w:pPr>
-        <w:ind w:firstLine="708"/>
-        <w:rPr>
-          <w:sz w:val="30"/>
-          <w:szCs w:val="30"/>
-        </w:rPr>
-      </w:pPr>
-      <w:r>
-        <w:rPr>
-          <w:sz w:val="30"/>
-          <w:szCs w:val="30"/>
-        </w:rPr>
-        <w:t>---</w:t>
-      </w:r>
-    </w:p>
-    <w:p>
-      <w:pPr>
-        <w:ind w:firstLine="708"/>
-        <w:rPr>
-          <w:sz w:val="30"/>
-          <w:szCs w:val="30"/>
-        </w:rPr>
-      </w:pPr>
-      <w:r>
-        <w:rPr>
-          <w:sz w:val="30"/>
-          <w:szCs w:val="30"/>
-        </w:rPr>
-        <w:t>Выбор</w:t>
-      </w:r>
-      <w:proofErr w:type="gramStart"/>
-      <w:r>
-        <w:rPr>
-          <w:sz w:val="30"/>
-          <w:szCs w:val="30"/>
-        </w:rPr>
-        <w:t>: Эй</w:t>
-      </w:r>
-      <w:proofErr w:type="gramEnd"/>
-      <w:r>
-        <w:rPr>
-          <w:sz w:val="30"/>
-          <w:szCs w:val="30"/>
-        </w:rPr>
-        <w:t xml:space="preserve"> ты</w:t>
-      </w:r>
-      <w:r>
-        <w:rPr>
-          <w:sz w:val="30"/>
-          <w:szCs w:val="30"/>
-        </w:rPr>
-        <w:t>,</w:t>
-      </w:r>
-      <w:r>
-        <w:rPr>
-          <w:sz w:val="30"/>
-          <w:szCs w:val="30"/>
-        </w:rPr>
-        <w:t xml:space="preserve"> пиздорванец.</w:t>
-      </w:r>
-    </w:p>
-    <w:p>
-      <w:pPr>
-        <w:ind w:firstLine="708"/>
-        <w:rPr>
-          <w:sz w:val="30"/>
-          <w:szCs w:val="30"/>
-        </w:rPr>
-      </w:pPr>
-      <w:r>
-        <w:rPr>
-          <w:sz w:val="30"/>
-          <w:szCs w:val="30"/>
-        </w:rPr>
-        <w:t>Слива</w:t>
-      </w:r>
-      <w:proofErr w:type="gramStart"/>
-      <w:r>
-        <w:rPr>
-          <w:sz w:val="30"/>
-          <w:szCs w:val="30"/>
-        </w:rPr>
-        <w:t>: Эй</w:t>
-      </w:r>
-      <w:proofErr w:type="gramEnd"/>
-      <w:r>
-        <w:rPr>
-          <w:sz w:val="30"/>
-          <w:szCs w:val="30"/>
-        </w:rPr>
-        <w:t xml:space="preserve"> ты</w:t>
-      </w:r>
-      <w:r>
-        <w:rPr>
-          <w:sz w:val="30"/>
-          <w:szCs w:val="30"/>
-          <w:lang w:val="en-US"/>
-        </w:rPr>
-        <w:t>,</w:t>
-      </w:r>
-      <w:r>
-        <w:rPr>
-          <w:sz w:val="30"/>
-          <w:szCs w:val="30"/>
-        </w:rPr>
-        <w:t xml:space="preserve"> пиздорванец.</w:t>
-      </w:r>
-    </w:p>
-    <w:p>
-      <w:pPr>
-        <w:ind w:firstLine="708"/>
-        <w:rPr>
-          <w:sz w:val="30"/>
-          <w:szCs w:val="30"/>
-        </w:rPr>
-      </w:pPr>
-      <w:r>
-        <w:rPr>
-          <w:sz w:val="30"/>
-          <w:szCs w:val="30"/>
-        </w:rPr>
-        <w:t>Стражник</w:t>
-      </w:r>
-      <w:proofErr w:type="gramStart"/>
-      <w:r>
-        <w:rPr>
-          <w:sz w:val="30"/>
-          <w:szCs w:val="30"/>
-        </w:rPr>
-        <w:t>: Это</w:t>
-      </w:r>
-      <w:proofErr w:type="gramEnd"/>
-      <w:r>
-        <w:rPr>
-          <w:sz w:val="30"/>
-          <w:szCs w:val="30"/>
-        </w:rPr>
-        <w:t xml:space="preserve"> ты мне? Тебе конец.</w:t>
-      </w:r>
-    </w:p>
-    <w:p>
-      <w:pPr>
-        <w:ind w:firstLine="708"/>
-        <w:rPr>
-          <w:sz w:val="30"/>
-          <w:szCs w:val="30"/>
-        </w:rPr>
-      </w:pPr>
-      <w:r>
-        <w:rPr>
-          <w:sz w:val="30"/>
-          <w:szCs w:val="30"/>
-        </w:rPr>
-        <w:t>Слива</w:t>
-      </w:r>
-      <w:proofErr w:type="gramStart"/>
-      <w:r>
-        <w:rPr>
-          <w:sz w:val="30"/>
-          <w:szCs w:val="30"/>
-        </w:rPr>
-        <w:t>: Не</w:t>
-      </w:r>
-      <w:proofErr w:type="gramEnd"/>
-      <w:r>
-        <w:rPr>
-          <w:sz w:val="30"/>
-          <w:szCs w:val="30"/>
-        </w:rPr>
-        <w:t xml:space="preserve"> манди.</w:t>
-      </w:r>
-    </w:p>
-    <w:p>
-      <w:pPr>
-        <w:ind w:firstLine="708"/>
-        <w:rPr>
-          <w:sz w:val="30"/>
-          <w:szCs w:val="30"/>
-        </w:rPr>
-      </w:pPr>
-    </w:p>
-    <w:p>
-      <w:pPr>
-        <w:ind w:firstLine="708"/>
-        <w:rPr>
-          <w:sz w:val="30"/>
-          <w:szCs w:val="30"/>
-        </w:rPr>
-      </w:pPr>
-      <w:r>
-        <w:rPr>
-          <w:sz w:val="30"/>
-          <w:szCs w:val="30"/>
-        </w:rPr>
-        <w:t>Кат-сцена:</w:t>
-      </w:r>
-    </w:p>
-    <w:p>
-      <w:pPr>
-        <w:ind w:firstLine="708"/>
-        <w:rPr>
-          <w:sz w:val="30"/>
-          <w:szCs w:val="30"/>
-        </w:rPr>
-      </w:pPr>
-      <w:proofErr w:type="gramStart"/>
-      <w:r>
-        <w:rPr>
-          <w:sz w:val="30"/>
-          <w:szCs w:val="30"/>
-        </w:rPr>
-        <w:t xml:space="preserve">Слива  </w:t>
-      </w:r>
-      <w:r>
-        <w:rPr>
-          <w:sz w:val="30"/>
-          <w:szCs w:val="30"/>
-        </w:rPr>
-        <w:t>убегает</w:t>
-      </w:r>
-      <w:proofErr w:type="gramEnd"/>
-      <w:r>
-        <w:rPr>
-          <w:sz w:val="30"/>
-          <w:szCs w:val="30"/>
-        </w:rPr>
-        <w:t xml:space="preserve"> назад по дороге</w:t>
-      </w:r>
-      <w:r>
-        <w:rPr>
-          <w:sz w:val="30"/>
-          <w:szCs w:val="30"/>
-        </w:rPr>
-        <w:t>,</w:t>
-      </w:r>
-      <w:r>
-        <w:rPr>
-          <w:sz w:val="30"/>
-          <w:szCs w:val="30"/>
-        </w:rPr>
-        <w:t xml:space="preserve"> прыгает в куст</w:t>
-      </w:r>
-      <w:r>
-        <w:rPr>
-          <w:sz w:val="30"/>
-          <w:szCs w:val="30"/>
-        </w:rPr>
-        <w:t>,</w:t>
-      </w:r>
-      <w:r>
-        <w:rPr>
-          <w:sz w:val="30"/>
-          <w:szCs w:val="30"/>
-        </w:rPr>
-        <w:t xml:space="preserve"> прячется.</w:t>
-      </w:r>
-    </w:p>
-    <w:p>
-      <w:pPr>
-        <w:ind w:firstLine="708"/>
-        <w:rPr>
-          <w:sz w:val="30"/>
-          <w:szCs w:val="30"/>
-        </w:rPr>
-      </w:pPr>
-      <w:r>
-        <w:rPr>
-          <w:sz w:val="30"/>
-          <w:szCs w:val="30"/>
-        </w:rPr>
-        <w:t>Стражник пробегает мимо</w:t>
-      </w:r>
-      <w:r>
-        <w:rPr>
-          <w:sz w:val="30"/>
-          <w:szCs w:val="30"/>
-        </w:rPr>
-        <w:t>,</w:t>
-      </w:r>
-      <w:r>
-        <w:rPr>
-          <w:sz w:val="30"/>
-          <w:szCs w:val="30"/>
-        </w:rPr>
-        <w:t xml:space="preserve"> Слива орет (Дает знак варварам)</w:t>
-      </w:r>
-      <w:r>
-        <w:rPr>
-          <w:sz w:val="30"/>
-          <w:szCs w:val="30"/>
-        </w:rPr>
-        <w:t>,</w:t>
-      </w:r>
-      <w:r>
-        <w:rPr>
-          <w:sz w:val="30"/>
-          <w:szCs w:val="30"/>
-        </w:rPr>
-        <w:t xml:space="preserve"> варвары начинают набег</w:t>
-      </w:r>
-      <w:r>
-        <w:rPr>
-          <w:sz w:val="30"/>
-          <w:szCs w:val="30"/>
-        </w:rPr>
-        <w:t>,</w:t>
-      </w:r>
-      <w:r>
-        <w:rPr>
-          <w:sz w:val="30"/>
-          <w:szCs w:val="30"/>
-        </w:rPr>
-        <w:t xml:space="preserve"> а стражник услышал </w:t>
-      </w:r>
-      <w:r>
-        <w:rPr>
-          <w:sz w:val="30"/>
-          <w:szCs w:val="30"/>
-        </w:rPr>
-        <w:t>“</w:t>
-      </w:r>
-      <w:r>
-        <w:rPr>
-          <w:sz w:val="30"/>
-          <w:szCs w:val="30"/>
-        </w:rPr>
-        <w:t>Знак Сливы</w:t>
-      </w:r>
-      <w:r>
-        <w:rPr>
-          <w:sz w:val="30"/>
-          <w:szCs w:val="30"/>
-        </w:rPr>
-        <w:t>”</w:t>
-      </w:r>
-      <w:r>
-        <w:rPr>
-          <w:sz w:val="30"/>
-          <w:szCs w:val="30"/>
-        </w:rPr>
-        <w:t xml:space="preserve"> и бежит обратно</w:t>
-      </w:r>
-      <w:r>
-        <w:rPr>
-          <w:sz w:val="30"/>
-          <w:szCs w:val="30"/>
-        </w:rPr>
-        <w:t>.</w:t>
-      </w:r>
-    </w:p>
-    <w:p>
-      <w:pPr>
-        <w:ind w:firstLine="708"/>
-        <w:rPr>
-          <w:sz w:val="30"/>
-          <w:szCs w:val="30"/>
-        </w:rPr>
-      </w:pPr>
-      <w:r>
-        <w:rPr>
-          <w:sz w:val="30"/>
-          <w:szCs w:val="30"/>
-        </w:rPr>
-        <w:t>Стражник начинает драку со Сливой.</w:t>
-      </w:r>
-    </w:p>
-    <w:p>
-      <w:pPr>
-        <w:ind w:firstLine="708"/>
-        <w:rPr>
-          <w:sz w:val="30"/>
-          <w:szCs w:val="30"/>
-        </w:rPr>
-      </w:pPr>
-      <w:r>
-        <w:rPr>
-          <w:sz w:val="30"/>
-          <w:szCs w:val="30"/>
-        </w:rPr>
-        <w:t>___</w:t>
-      </w:r>
-    </w:p>
-    <w:p>
-      <w:pPr>
-        <w:ind w:firstLine="708"/>
-        <w:rPr>
-          <w:sz w:val="30"/>
-          <w:szCs w:val="30"/>
-        </w:rPr>
-      </w:pPr>
-      <w:r>
-        <w:rPr>
-          <w:sz w:val="30"/>
-          <w:szCs w:val="30"/>
-        </w:rPr>
-        <w:t>Драка:</w:t>
-      </w:r>
-    </w:p>
-    <w:p>
-      <w:pPr>
-        <w:ind w:firstLine="708"/>
-        <w:rPr>
-          <w:sz w:val="30"/>
-          <w:szCs w:val="30"/>
-        </w:rPr>
-      </w:pPr>
-      <w:r>
-        <w:rPr>
-          <w:sz w:val="30"/>
-          <w:szCs w:val="30"/>
-        </w:rPr>
-        <w:t xml:space="preserve">Кнопки: Убежать. </w:t>
-      </w:r>
-      <w:r>
-        <w:rPr>
-          <w:sz w:val="30"/>
-          <w:szCs w:val="30"/>
-        </w:rPr>
-        <w:t xml:space="preserve">| </w:t>
-      </w:r>
-      <w:r>
-        <w:rPr>
-          <w:sz w:val="30"/>
-          <w:szCs w:val="30"/>
-        </w:rPr>
-        <w:t>Попытаться ударить.</w:t>
-      </w:r>
-    </w:p>
-    <w:p>
-      <w:pPr>
-        <w:ind w:firstLine="708"/>
-        <w:rPr>
-          <w:sz w:val="30"/>
-          <w:szCs w:val="30"/>
-        </w:rPr>
-      </w:pPr>
-      <w:r>
-        <w:rPr>
-          <w:sz w:val="30"/>
-          <w:szCs w:val="30"/>
-        </w:rPr>
-        <w:t>---</w:t>
-      </w:r>
-    </w:p>
-    <w:p>
-      <w:pPr>
-        <w:ind w:firstLine="708"/>
-        <w:rPr>
-          <w:sz w:val="30"/>
-          <w:szCs w:val="30"/>
-        </w:rPr>
-      </w:pPr>
-      <w:r>
-        <w:rPr>
-          <w:sz w:val="30"/>
-          <w:szCs w:val="30"/>
-        </w:rPr>
-        <w:t>Выбор: Убежать.</w:t>
-      </w:r>
-    </w:p>
-    <w:p>
-      <w:pPr>
-        <w:ind w:firstLine="708"/>
-        <w:rPr>
-          <w:sz w:val="30"/>
-          <w:szCs w:val="30"/>
-        </w:rPr>
-      </w:pPr>
-      <w:r>
-        <w:rPr>
-          <w:sz w:val="30"/>
-          <w:szCs w:val="30"/>
-        </w:rPr>
-        <w:t>Слива бежит к деревне</w:t>
-      </w:r>
-      <w:r>
-        <w:rPr>
-          <w:sz w:val="30"/>
-          <w:szCs w:val="30"/>
-        </w:rPr>
-        <w:t>,</w:t>
-      </w:r>
-      <w:r>
-        <w:rPr>
-          <w:sz w:val="30"/>
-          <w:szCs w:val="30"/>
-        </w:rPr>
-        <w:t xml:space="preserve"> там его спасает варвар</w:t>
-      </w:r>
-      <w:r>
-        <w:rPr>
-          <w:sz w:val="30"/>
-          <w:szCs w:val="30"/>
-        </w:rPr>
-        <w:t>,</w:t>
-      </w:r>
-      <w:r>
-        <w:rPr>
-          <w:sz w:val="30"/>
-          <w:szCs w:val="30"/>
-        </w:rPr>
-        <w:t xml:space="preserve"> который охранял вход.</w:t>
-      </w:r>
-    </w:p>
-    <w:p>
-      <w:pPr>
-        <w:ind w:firstLine="708"/>
-        <w:rPr>
-          <w:sz w:val="30"/>
-          <w:szCs w:val="30"/>
-        </w:rPr>
-      </w:pPr>
-      <w:r>
-        <w:rPr>
-          <w:sz w:val="30"/>
-          <w:szCs w:val="30"/>
-        </w:rPr>
-        <w:t>Варвар пронзает мечом стражника.</w:t>
-      </w:r>
-    </w:p>
-    <w:p>
-      <w:pPr>
-        <w:ind w:firstLine="708"/>
-        <w:rPr>
-          <w:sz w:val="30"/>
-          <w:szCs w:val="30"/>
-        </w:rPr>
-      </w:pPr>
-      <w:r>
-        <w:rPr>
-          <w:sz w:val="30"/>
-          <w:szCs w:val="30"/>
-        </w:rPr>
-        <w:t xml:space="preserve">Слива </w:t>
-      </w:r>
-      <w:proofErr w:type="gramStart"/>
-      <w:r>
-        <w:rPr>
-          <w:sz w:val="30"/>
-          <w:szCs w:val="30"/>
-        </w:rPr>
-        <w:t>говорит</w:t>
-      </w:r>
-      <w:proofErr w:type="gramEnd"/>
-      <w:r>
-        <w:rPr>
-          <w:sz w:val="30"/>
-          <w:szCs w:val="30"/>
-        </w:rPr>
-        <w:t xml:space="preserve"> </w:t>
-      </w:r>
-      <w:r>
-        <w:rPr>
-          <w:sz w:val="30"/>
-          <w:szCs w:val="30"/>
-        </w:rPr>
-        <w:t>“</w:t>
-      </w:r>
-      <w:r>
-        <w:rPr>
-          <w:sz w:val="30"/>
-          <w:szCs w:val="30"/>
-        </w:rPr>
-        <w:t>Спасибо</w:t>
-      </w:r>
-      <w:r>
-        <w:rPr>
-          <w:sz w:val="30"/>
-          <w:szCs w:val="30"/>
-        </w:rPr>
-        <w:t>”</w:t>
-      </w:r>
-      <w:r>
-        <w:rPr>
-          <w:sz w:val="30"/>
-          <w:szCs w:val="30"/>
-        </w:rPr>
-        <w:t>.</w:t>
-      </w:r>
-    </w:p>
-    <w:p>
-      <w:pPr>
-        <w:ind w:firstLine="708"/>
-        <w:rPr>
-          <w:sz w:val="30"/>
-          <w:szCs w:val="30"/>
-        </w:rPr>
-      </w:pPr>
-      <w:r>
-        <w:rPr>
-          <w:sz w:val="30"/>
-          <w:szCs w:val="30"/>
-        </w:rPr>
-        <w:t>---</w:t>
-      </w:r>
-    </w:p>
-    <w:p>
-      <w:pPr>
-        <w:ind w:firstLine="708"/>
-        <w:rPr>
-          <w:sz w:val="30"/>
-          <w:szCs w:val="30"/>
-        </w:rPr>
-      </w:pPr>
-      <w:r>
-        <w:rPr>
-          <w:sz w:val="30"/>
-          <w:szCs w:val="30"/>
-        </w:rPr>
-        <w:t xml:space="preserve">Выбор: </w:t>
-      </w:r>
-      <w:proofErr w:type="gramStart"/>
-      <w:r>
-        <w:rPr>
-          <w:sz w:val="30"/>
-          <w:szCs w:val="30"/>
-        </w:rPr>
-        <w:t>Попытаться  ударить</w:t>
-      </w:r>
-      <w:proofErr w:type="gramEnd"/>
-      <w:r>
-        <w:rPr>
-          <w:sz w:val="30"/>
-          <w:szCs w:val="30"/>
-        </w:rPr>
-        <w:t>.</w:t>
-      </w:r>
-    </w:p>
-    <w:p>
-      <w:pPr>
-        <w:ind w:firstLine="708"/>
-        <w:rPr>
-          <w:sz w:val="30"/>
-          <w:szCs w:val="30"/>
-        </w:rPr>
-      </w:pPr>
-      <w:r>
-        <w:rPr>
-          <w:sz w:val="30"/>
-          <w:szCs w:val="30"/>
-        </w:rPr>
-        <w:t>Слива замахивается</w:t>
-      </w:r>
-      <w:r>
-        <w:rPr>
-          <w:sz w:val="30"/>
-          <w:szCs w:val="30"/>
-        </w:rPr>
-        <w:t>,</w:t>
-      </w:r>
-      <w:r>
-        <w:rPr>
-          <w:sz w:val="30"/>
-          <w:szCs w:val="30"/>
-        </w:rPr>
-        <w:t xml:space="preserve"> но тут его пронзает меч стражника.</w:t>
-      </w:r>
-    </w:p>
-    <w:p>
-      <w:pPr>
-        <w:ind w:firstLine="708"/>
-        <w:rPr>
-          <w:sz w:val="30"/>
-          <w:szCs w:val="30"/>
-          <w:lang w:val="en-US"/>
-        </w:rPr>
-      </w:pPr>
-      <w:r>
-        <w:rPr>
-          <w:sz w:val="30"/>
-          <w:szCs w:val="30"/>
-        </w:rPr>
-        <w:t>Затемнение экрана и конец игры.</w:t>
-      </w:r>
-      <w:r>
-        <w:rPr>
-          <w:sz w:val="30"/>
-          <w:szCs w:val="30"/>
-        </w:rPr>
-        <w:t xml:space="preserve"> </w:t>
-      </w:r>
-      <w:r>
-        <w:rPr>
-          <w:sz w:val="30"/>
-          <w:szCs w:val="30"/>
-          <w:lang w:val="en-US"/>
-        </w:rPr>
-        <w:t>(Restart)</w:t>
-      </w:r>
-    </w:p>
-    <w:p>
-      <w:pPr>
-        <w:ind w:firstLine="708"/>
-        <w:rPr>
-          <w:sz w:val="30"/>
-          <w:szCs w:val="30"/>
-        </w:rPr>
-      </w:pPr>
-      <w:r>
-        <w:rPr>
-          <w:sz w:val="30"/>
-          <w:szCs w:val="30"/>
-        </w:rPr>
-        <w:t>---</w:t>
-      </w:r>
-    </w:p>
-    <w:p>
-      <w:pPr>
-        <w:ind w:firstLine="708"/>
-        <w:rPr>
-          <w:sz w:val="30"/>
-          <w:szCs w:val="30"/>
-        </w:rPr>
-      </w:pPr>
-      <w:r>
-        <w:rPr>
-          <w:sz w:val="30"/>
-          <w:szCs w:val="30"/>
-        </w:rPr>
-        <w:t>___</w:t>
-      </w:r>
-    </w:p>
-    <w:p>
-      <w:pPr>
-        <w:ind w:firstLine="708"/>
-        <w:rPr>
-          <w:sz w:val="30"/>
-          <w:szCs w:val="30"/>
-        </w:rPr>
-      </w:pPr>
-    </w:p>
-    <w:p>
-      <w:pPr>
-        <w:ind w:firstLine="708"/>
-        <w:rPr>
-          <w:sz w:val="30"/>
-          <w:szCs w:val="30"/>
-        </w:rPr>
-      </w:pPr>
-      <w:r>
-        <w:rPr>
-          <w:sz w:val="30"/>
-          <w:szCs w:val="30"/>
-        </w:rPr>
-        <w:t>Варвары разграбили деревню и хотят пойти в лагерь.</w:t>
-      </w:r>
-    </w:p>
-    <w:p>
-      <w:pPr>
-        <w:ind w:firstLine="708"/>
-        <w:rPr>
-          <w:sz w:val="30"/>
-          <w:szCs w:val="30"/>
-        </w:rPr>
-      </w:pPr>
-    </w:p>
-    <w:p>
-      <w:pPr>
-        <w:ind w:firstLine="708"/>
-        <w:rPr>
-          <w:sz w:val="30"/>
-          <w:szCs w:val="30"/>
-        </w:rPr>
-      </w:pPr>
-      <w:r>
-        <w:rPr>
-          <w:sz w:val="30"/>
-          <w:szCs w:val="30"/>
-        </w:rPr>
-        <w:t>Слива идет в лагерь и получает в награду мешок золота от Димы. (Появляется в инвентаре)</w:t>
-      </w:r>
-    </w:p>
-    <w:p>
-      <w:pPr>
-        <w:ind w:firstLine="708"/>
-        <w:rPr>
-          <w:sz w:val="30"/>
-          <w:szCs w:val="30"/>
-        </w:rPr>
-      </w:pPr>
-    </w:p>
-    <w:p>
-      <w:pPr>
-        <w:ind w:firstLine="708"/>
-        <w:rPr>
-          <w:sz w:val="30"/>
-          <w:szCs w:val="30"/>
-        </w:rPr>
-      </w:pPr>
-      <w:r>
-        <w:rPr>
-          <w:sz w:val="30"/>
-          <w:szCs w:val="30"/>
-        </w:rPr>
-        <w:t>___</w:t>
-      </w:r>
-    </w:p>
-    <w:p>
-      <w:pPr>
-        <w:ind w:firstLine="708"/>
-        <w:rPr>
-          <w:sz w:val="30"/>
-          <w:szCs w:val="30"/>
-        </w:rPr>
-      </w:pPr>
-      <w:r>
-        <w:rPr>
-          <w:sz w:val="30"/>
-          <w:szCs w:val="30"/>
-        </w:rPr>
-        <w:t>Диалог:</w:t>
-      </w:r>
-    </w:p>
-    <w:p>
-      <w:pPr>
-        <w:ind w:firstLine="708"/>
-        <w:rPr>
-          <w:sz w:val="30"/>
-          <w:szCs w:val="30"/>
-        </w:rPr>
-      </w:pPr>
-      <w:proofErr w:type="spellStart"/>
-      <w:r>
-        <w:rPr>
-          <w:sz w:val="30"/>
-          <w:szCs w:val="30"/>
-        </w:rPr>
-        <w:t>Перг</w:t>
-      </w:r>
-      <w:proofErr w:type="spellEnd"/>
-      <w:r>
-        <w:rPr>
-          <w:sz w:val="30"/>
-          <w:szCs w:val="30"/>
-        </w:rPr>
-        <w:t>: Слива хорошо сработал</w:t>
-      </w:r>
-      <w:r>
-        <w:rPr>
-          <w:sz w:val="30"/>
-          <w:szCs w:val="30"/>
-        </w:rPr>
-        <w:t>,</w:t>
-      </w:r>
-      <w:r>
-        <w:rPr>
-          <w:sz w:val="30"/>
-          <w:szCs w:val="30"/>
-        </w:rPr>
-        <w:t xml:space="preserve"> я думаю он заслужил награду.</w:t>
-      </w:r>
-    </w:p>
-    <w:p>
-      <w:pPr>
-        <w:ind w:firstLine="708"/>
-        <w:rPr>
-          <w:sz w:val="30"/>
-          <w:szCs w:val="30"/>
-        </w:rPr>
-      </w:pPr>
-      <w:r>
-        <w:rPr>
-          <w:sz w:val="30"/>
-          <w:szCs w:val="30"/>
-        </w:rPr>
         <w:t>Слива: Да.</w:t>
+      </w:r>
+      <w:r>
+        <w:rPr>
+          <w:sz w:val="30"/>
+          <w:szCs w:val="30"/>
+        </w:rPr>
+        <w:t xml:space="preserve"> *Гордость*</w:t>
       </w:r>
     </w:p>
     <w:p>
@@ -4465,8 +4503,6 @@
         </w:rPr>
         <w:t>…</w:t>
       </w:r>
-      <w:bookmarkStart w:id="0" w:name="_GoBack"/>
-      <w:bookmarkEnd w:id="0"/>
       <w:r>
         <w:rPr>
           <w:sz w:val="60"/>

</xml_diff>